<commit_message>
Final update before deadline. Added Documentation and screenshots.
</commit_message>
<xml_diff>
--- a/Website Report Petar Stanev.docx
+++ b/Website Report Petar Stanev.docx
@@ -20,13 +20,132 @@
     </w:p>
     <w:p>
       <w:pPr>
-        <w:rPr>
-          <w:szCs w:val="24"/>
-        </w:rPr>
-      </w:pPr>
-      <w:r>
-        <w:rPr>
-          <w:szCs w:val="24"/>
+        <w:jc w:val="center"/>
+        <w:rPr>
+          <w:sz w:val="44"/>
+          <w:szCs w:val="40"/>
+        </w:rPr>
+      </w:pPr>
+    </w:p>
+    <w:p>
+      <w:pPr>
+        <w:jc w:val="center"/>
+        <w:rPr>
+          <w:sz w:val="44"/>
+          <w:szCs w:val="40"/>
+        </w:rPr>
+      </w:pPr>
+    </w:p>
+    <w:p>
+      <w:pPr>
+        <w:jc w:val="center"/>
+        <w:rPr>
+          <w:sz w:val="44"/>
+          <w:szCs w:val="40"/>
+        </w:rPr>
+      </w:pPr>
+    </w:p>
+    <w:p>
+      <w:pPr>
+        <w:jc w:val="center"/>
+        <w:rPr>
+          <w:sz w:val="44"/>
+          <w:szCs w:val="40"/>
+        </w:rPr>
+      </w:pPr>
+    </w:p>
+    <w:p>
+      <w:pPr>
+        <w:jc w:val="center"/>
+        <w:rPr>
+          <w:sz w:val="44"/>
+          <w:szCs w:val="40"/>
+        </w:rPr>
+      </w:pPr>
+    </w:p>
+    <w:p>
+      <w:pPr>
+        <w:jc w:val="center"/>
+        <w:rPr>
+          <w:sz w:val="44"/>
+          <w:szCs w:val="40"/>
+        </w:rPr>
+      </w:pPr>
+    </w:p>
+    <w:p>
+      <w:pPr>
+        <w:jc w:val="center"/>
+        <w:rPr>
+          <w:sz w:val="44"/>
+          <w:szCs w:val="40"/>
+        </w:rPr>
+      </w:pPr>
+    </w:p>
+    <w:p>
+      <w:pPr>
+        <w:jc w:val="center"/>
+        <w:rPr>
+          <w:sz w:val="44"/>
+          <w:szCs w:val="40"/>
+        </w:rPr>
+      </w:pPr>
+    </w:p>
+    <w:p>
+      <w:pPr>
+        <w:jc w:val="center"/>
+        <w:rPr>
+          <w:sz w:val="44"/>
+          <w:szCs w:val="40"/>
+        </w:rPr>
+      </w:pPr>
+    </w:p>
+    <w:p>
+      <w:pPr>
+        <w:jc w:val="center"/>
+        <w:rPr>
+          <w:sz w:val="44"/>
+          <w:szCs w:val="40"/>
+        </w:rPr>
+      </w:pPr>
+    </w:p>
+    <w:p>
+      <w:pPr>
+        <w:jc w:val="center"/>
+        <w:rPr>
+          <w:sz w:val="44"/>
+          <w:szCs w:val="40"/>
+        </w:rPr>
+      </w:pPr>
+    </w:p>
+    <w:p>
+      <w:pPr>
+        <w:jc w:val="center"/>
+        <w:rPr>
+          <w:sz w:val="44"/>
+          <w:szCs w:val="40"/>
+        </w:rPr>
+      </w:pPr>
+    </w:p>
+    <w:p>
+      <w:pPr>
+        <w:jc w:val="center"/>
+        <w:rPr>
+          <w:sz w:val="44"/>
+          <w:szCs w:val="40"/>
+        </w:rPr>
+      </w:pPr>
+    </w:p>
+    <w:p>
+      <w:pPr>
+        <w:rPr>
+          <w:sz w:val="36"/>
+          <w:szCs w:val="36"/>
+        </w:rPr>
+      </w:pPr>
+      <w:r>
+        <w:rPr>
+          <w:sz w:val="36"/>
+          <w:szCs w:val="36"/>
         </w:rPr>
         <w:t xml:space="preserve">Petar Stanev </w:t>
       </w:r>
@@ -34,20 +153,23 @@
     <w:p>
       <w:pPr>
         <w:rPr>
-          <w:szCs w:val="24"/>
-        </w:rPr>
-      </w:pPr>
-    </w:p>
-    <w:p>
-      <w:pPr>
-        <w:rPr>
-          <w:szCs w:val="24"/>
+          <w:sz w:val="36"/>
+          <w:szCs w:val="36"/>
+        </w:rPr>
+      </w:pPr>
+    </w:p>
+    <w:p>
+      <w:pPr>
+        <w:rPr>
+          <w:sz w:val="36"/>
+          <w:szCs w:val="36"/>
         </w:rPr>
       </w:pPr>
       <w:r>
         <w:rPr>
           <w:rFonts w:cs="Arial"/>
-          <w:szCs w:val="24"/>
+          <w:sz w:val="36"/>
+          <w:szCs w:val="36"/>
           <w:lang w:val="en-AU"/>
         </w:rPr>
         <w:t>Web Development and HCI</w:t>
@@ -56,197 +178,17 @@
     <w:p>
       <w:pPr>
         <w:rPr>
-          <w:szCs w:val="24"/>
-        </w:rPr>
-      </w:pPr>
-      <w:r>
-        <w:rPr>
-          <w:szCs w:val="24"/>
+          <w:sz w:val="36"/>
+          <w:szCs w:val="36"/>
+        </w:rPr>
+      </w:pPr>
+      <w:r>
+        <w:rPr>
+          <w:sz w:val="36"/>
+          <w:szCs w:val="36"/>
         </w:rPr>
         <w:t>University of Salford</w:t>
       </w:r>
-    </w:p>
-    <w:p>
-      <w:pPr>
-        <w:rPr>
-          <w:szCs w:val="24"/>
-        </w:rPr>
-      </w:pPr>
-    </w:p>
-    <w:p>
-      <w:pPr>
-        <w:rPr>
-          <w:szCs w:val="24"/>
-        </w:rPr>
-      </w:pPr>
-    </w:p>
-    <w:p>
-      <w:pPr>
-        <w:rPr>
-          <w:szCs w:val="24"/>
-        </w:rPr>
-      </w:pPr>
-    </w:p>
-    <w:p>
-      <w:pPr>
-        <w:rPr>
-          <w:szCs w:val="24"/>
-        </w:rPr>
-      </w:pPr>
-    </w:p>
-    <w:p>
-      <w:pPr>
-        <w:rPr>
-          <w:szCs w:val="24"/>
-        </w:rPr>
-      </w:pPr>
-    </w:p>
-    <w:p>
-      <w:pPr>
-        <w:rPr>
-          <w:szCs w:val="24"/>
-        </w:rPr>
-      </w:pPr>
-    </w:p>
-    <w:p>
-      <w:pPr>
-        <w:rPr>
-          <w:szCs w:val="24"/>
-        </w:rPr>
-      </w:pPr>
-    </w:p>
-    <w:p>
-      <w:pPr>
-        <w:rPr>
-          <w:szCs w:val="24"/>
-        </w:rPr>
-      </w:pPr>
-    </w:p>
-    <w:p>
-      <w:pPr>
-        <w:rPr>
-          <w:szCs w:val="24"/>
-        </w:rPr>
-      </w:pPr>
-    </w:p>
-    <w:p>
-      <w:pPr>
-        <w:rPr>
-          <w:szCs w:val="24"/>
-        </w:rPr>
-      </w:pPr>
-    </w:p>
-    <w:p>
-      <w:pPr>
-        <w:rPr>
-          <w:szCs w:val="24"/>
-        </w:rPr>
-      </w:pPr>
-    </w:p>
-    <w:p>
-      <w:pPr>
-        <w:rPr>
-          <w:szCs w:val="24"/>
-        </w:rPr>
-      </w:pPr>
-    </w:p>
-    <w:p>
-      <w:pPr>
-        <w:rPr>
-          <w:szCs w:val="24"/>
-        </w:rPr>
-      </w:pPr>
-    </w:p>
-    <w:p>
-      <w:pPr>
-        <w:rPr>
-          <w:szCs w:val="24"/>
-        </w:rPr>
-      </w:pPr>
-    </w:p>
-    <w:p>
-      <w:pPr>
-        <w:rPr>
-          <w:szCs w:val="24"/>
-        </w:rPr>
-      </w:pPr>
-    </w:p>
-    <w:p>
-      <w:pPr>
-        <w:rPr>
-          <w:szCs w:val="24"/>
-        </w:rPr>
-      </w:pPr>
-    </w:p>
-    <w:p>
-      <w:pPr>
-        <w:rPr>
-          <w:szCs w:val="24"/>
-        </w:rPr>
-      </w:pPr>
-    </w:p>
-    <w:p>
-      <w:pPr>
-        <w:rPr>
-          <w:szCs w:val="24"/>
-        </w:rPr>
-      </w:pPr>
-    </w:p>
-    <w:p>
-      <w:pPr>
-        <w:rPr>
-          <w:szCs w:val="24"/>
-        </w:rPr>
-      </w:pPr>
-    </w:p>
-    <w:p>
-      <w:pPr>
-        <w:rPr>
-          <w:szCs w:val="24"/>
-        </w:rPr>
-      </w:pPr>
-    </w:p>
-    <w:p>
-      <w:pPr>
-        <w:rPr>
-          <w:szCs w:val="24"/>
-        </w:rPr>
-      </w:pPr>
-    </w:p>
-    <w:p>
-      <w:pPr>
-        <w:rPr>
-          <w:szCs w:val="24"/>
-        </w:rPr>
-      </w:pPr>
-    </w:p>
-    <w:p>
-      <w:pPr>
-        <w:rPr>
-          <w:szCs w:val="24"/>
-        </w:rPr>
-      </w:pPr>
-    </w:p>
-    <w:p>
-      <w:pPr>
-        <w:rPr>
-          <w:szCs w:val="24"/>
-        </w:rPr>
-      </w:pPr>
-    </w:p>
-    <w:p>
-      <w:pPr>
-        <w:rPr>
-          <w:szCs w:val="24"/>
-        </w:rPr>
-      </w:pPr>
-    </w:p>
-    <w:p>
-      <w:pPr>
-        <w:rPr>
-          <w:szCs w:val="24"/>
-        </w:rPr>
-      </w:pPr>
     </w:p>
     <w:p>
       <w:pPr>
@@ -283,7 +225,7 @@
         </w:rPr>
         <w:t xml:space="preserve"> of the website - </w:t>
       </w:r>
-      <w:hyperlink r:id="rId6" w:history="1">
+      <w:hyperlink r:id="rId8" w:history="1">
         <w:r>
           <w:rPr>
             <w:rStyle w:val="Hyperlink"/>
@@ -380,10 +322,19 @@
         <w:t>&lt;div id="container"&gt;</w:t>
       </w:r>
       <w:r>
-        <w:t xml:space="preserve"> - I use container</w:t>
-      </w:r>
-      <w:r>
-        <w:t xml:space="preserve"> to wrap my all my content on the page. </w:t>
+        <w:t xml:space="preserve"> - </w:t>
+      </w:r>
+      <w:r>
+        <w:t>W</w:t>
+      </w:r>
+      <w:r>
+        <w:t xml:space="preserve">rap all </w:t>
+      </w:r>
+      <w:r>
+        <w:t>my</w:t>
+      </w:r>
+      <w:r>
+        <w:t xml:space="preserve"> content on the page. </w:t>
       </w:r>
     </w:p>
     <w:p>
@@ -425,7 +376,10 @@
         <w:t>&lt;h1&gt;, &lt;h2&gt; and &lt;h3&gt;</w:t>
       </w:r>
       <w:r>
-        <w:t xml:space="preserve"> - They are used to show text as header tag. The bigger the number the bigger the size of the font is.</w:t>
+        <w:t xml:space="preserve"> - They are used to show text as </w:t>
+      </w:r>
+      <w:r>
+        <w:t>a heading.</w:t>
       </w:r>
     </w:p>
     <w:p>
@@ -507,7 +461,10 @@
         <w:t>&gt;</w:t>
       </w:r>
       <w:r>
-        <w:t xml:space="preserve"> - Is new element in the list.</w:t>
+        <w:t xml:space="preserve"> - Add</w:t>
+      </w:r>
+      <w:r>
+        <w:t xml:space="preserve"> new element in the list.</w:t>
       </w:r>
     </w:p>
     <w:p>
@@ -651,7 +608,6 @@
         <w:t xml:space="preserve"> - Emphasis content.</w:t>
       </w:r>
     </w:p>
-    <w:p/>
     <w:p>
       <w:r>
         <w:rPr>
@@ -800,82 +756,82 @@
         <w:rPr>
           <w:b/>
         </w:rPr>
+        <w:t>&lt;</w:t>
+      </w:r>
+      <w:proofErr w:type="gramStart"/>
+      <w:r>
+        <w:rPr>
+          <w:b/>
+        </w:rPr>
+        <w:t>td</w:t>
+      </w:r>
+      <w:proofErr w:type="gramEnd"/>
+      <w:r>
+        <w:rPr>
+          <w:b/>
+        </w:rPr>
+        <w:t>&gt;</w:t>
+      </w:r>
+      <w:r>
+        <w:t xml:space="preserve"> - It is used for making cell in the table.</w:t>
+      </w:r>
+    </w:p>
+    <w:p>
+      <w:r>
+        <w:rPr>
+          <w:b/>
+        </w:rPr>
+        <w:t>&lt;</w:t>
+      </w:r>
+      <w:proofErr w:type="gramStart"/>
+      <w:r>
+        <w:rPr>
+          <w:b/>
+        </w:rPr>
+        <w:t>footer</w:t>
+      </w:r>
+      <w:proofErr w:type="gramEnd"/>
+      <w:r>
+        <w:rPr>
+          <w:b/>
+        </w:rPr>
+        <w:t>&gt;</w:t>
+      </w:r>
+      <w:r>
+        <w:t xml:space="preserve"> - This is where footer of the page is.</w:t>
+      </w:r>
+    </w:p>
+    <w:p>
+      <w:r>
+        <w:rPr>
+          <w:b/>
+        </w:rPr>
+        <w:t>&lt;</w:t>
+      </w:r>
+      <w:proofErr w:type="gramStart"/>
+      <w:r>
+        <w:rPr>
+          <w:b/>
+        </w:rPr>
+        <w:t>address</w:t>
+      </w:r>
+      <w:proofErr w:type="gramEnd"/>
+      <w:r>
+        <w:rPr>
+          <w:b/>
+        </w:rPr>
+        <w:t>&gt;</w:t>
+      </w:r>
+      <w:r>
+        <w:t xml:space="preserve"> - Provides contact information.</w:t>
+      </w:r>
+    </w:p>
+    <w:p>
+      <w:pPr>
+        <w:pStyle w:val="Heading1"/>
+      </w:pPr>
+      <w:r>
         <w:lastRenderedPageBreak/>
-        <w:t>&lt;</w:t>
-      </w:r>
-      <w:proofErr w:type="gramStart"/>
-      <w:r>
-        <w:rPr>
-          <w:b/>
-        </w:rPr>
-        <w:t>td</w:t>
-      </w:r>
-      <w:proofErr w:type="gramEnd"/>
-      <w:r>
-        <w:rPr>
-          <w:b/>
-        </w:rPr>
-        <w:t>&gt;</w:t>
-      </w:r>
-      <w:r>
-        <w:t xml:space="preserve"> - It is used for making cell in the table.</w:t>
-      </w:r>
-    </w:p>
-    <w:p>
-      <w:r>
-        <w:rPr>
-          <w:b/>
-        </w:rPr>
-        <w:t>&lt;</w:t>
-      </w:r>
-      <w:proofErr w:type="gramStart"/>
-      <w:r>
-        <w:rPr>
-          <w:b/>
-        </w:rPr>
-        <w:t>footer</w:t>
-      </w:r>
-      <w:proofErr w:type="gramEnd"/>
-      <w:r>
-        <w:rPr>
-          <w:b/>
-        </w:rPr>
-        <w:t>&gt;</w:t>
-      </w:r>
-      <w:r>
-        <w:t xml:space="preserve"> - This is where footer of the page is.</w:t>
-      </w:r>
-    </w:p>
-    <w:p>
-      <w:r>
-        <w:rPr>
-          <w:b/>
-        </w:rPr>
-        <w:t>&lt;</w:t>
-      </w:r>
-      <w:proofErr w:type="gramStart"/>
-      <w:r>
-        <w:rPr>
-          <w:b/>
-        </w:rPr>
-        <w:t>address</w:t>
-      </w:r>
-      <w:proofErr w:type="gramEnd"/>
-      <w:r>
-        <w:rPr>
-          <w:b/>
-        </w:rPr>
-        <w:t>&gt;</w:t>
-      </w:r>
-      <w:r>
-        <w:t xml:space="preserve"> - Provides contact information.</w:t>
-      </w:r>
-    </w:p>
-    <w:p>
-      <w:pPr>
-        <w:pStyle w:val="Heading1"/>
-      </w:pPr>
-      <w:r>
         <w:t>3. CSS Explanation</w:t>
       </w:r>
     </w:p>
@@ -996,7 +952,7 @@
                     <pic:cNvPicPr/>
                   </pic:nvPicPr>
                   <pic:blipFill>
-                    <a:blip r:embed="rId7"/>
+                    <a:blip r:embed="rId9"/>
                     <a:stretch>
                       <a:fillRect/>
                     </a:stretch>
@@ -1033,8 +989,11 @@
     <w:p/>
     <w:p/>
     <w:p/>
-    <w:p>
-      <w:pPr>
+    <w:p/>
+    <w:p/>
+    <w:p>
+      <w:pPr>
+        <w:ind w:firstLine="284"/>
         <w:rPr>
           <w:noProof/>
           <w:lang w:eastAsia="en-GB"/>
@@ -1071,11 +1030,9 @@
       <w:r>
         <w:t xml:space="preserve"> Only difference there is not so much space from the left and right side of the </w:t>
       </w:r>
-      <w:proofErr w:type="spellStart"/>
-      <w:r>
-        <w:t>contenet</w:t>
-      </w:r>
-      <w:proofErr w:type="spellEnd"/>
+      <w:r>
+        <w:t>content</w:t>
+      </w:r>
       <w:r>
         <w:t>.</w:t>
       </w:r>
@@ -1109,7 +1066,7 @@
                     <pic:cNvPicPr/>
                   </pic:nvPicPr>
                   <pic:blipFill>
-                    <a:blip r:embed="rId8"/>
+                    <a:blip r:embed="rId10"/>
                     <a:stretch>
                       <a:fillRect/>
                     </a:stretch>
@@ -1275,7 +1232,7 @@
                     </pic:cNvPicPr>
                   </pic:nvPicPr>
                   <pic:blipFill>
-                    <a:blip r:embed="rId9">
+                    <a:blip r:embed="rId11">
                       <a:extLst>
                         <a:ext uri="{28A0092B-C50C-407E-A947-70E740481C1C}">
                           <a14:useLocalDpi xmlns:a14="http://schemas.microsoft.com/office/drawing/2010/main" val="0"/>
@@ -1401,8 +1358,8 @@
             <v:path o:extrusionok="f" gradientshapeok="t" o:connecttype="rect"/>
             <o:lock v:ext="edit" aspectratio="t"/>
           </v:shapetype>
-          <v:shape id="_x0000_i1025" type="#_x0000_t75" style="width:178.5pt;height:570.75pt">
-            <v:imagedata r:id="rId10" o:title="ios_iPhone-5S_7"/>
+          <v:shape id="_x0000_i1025" type="#_x0000_t75" style="width:178.45pt;height:571pt">
+            <v:imagedata r:id="rId12" o:title="ios_iPhone-5S_7"/>
           </v:shape>
         </w:pict>
       </w:r>
@@ -1458,11 +1415,13 @@
       <w:r>
         <w:t>Color</w:t>
       </w:r>
+      <w:bookmarkStart w:id="0" w:name="_GoBack"/>
+      <w:bookmarkEnd w:id="0"/>
       <w:proofErr w:type="spellEnd"/>
       <w:r>
         <w:t xml:space="preserve"> CC (</w:t>
       </w:r>
-      <w:hyperlink r:id="rId11" w:history="1">
+      <w:hyperlink r:id="rId13" w:history="1">
         <w:r>
           <w:rPr>
             <w:rStyle w:val="Hyperlink"/>
@@ -1503,7 +1462,7 @@
                     <pic:cNvPicPr/>
                   </pic:nvPicPr>
                   <pic:blipFill>
-                    <a:blip r:embed="rId12"/>
+                    <a:blip r:embed="rId14"/>
                     <a:stretch>
                       <a:fillRect/>
                     </a:stretch>
@@ -1618,7 +1577,7 @@
       <w:r>
         <w:t xml:space="preserve"> - </w:t>
       </w:r>
-      <w:hyperlink r:id="rId13" w:history="1">
+      <w:hyperlink r:id="rId15" w:history="1">
         <w:r>
           <w:rPr>
             <w:rStyle w:val="Hyperlink"/>
@@ -1632,7 +1591,7 @@
       <w:r>
         <w:t xml:space="preserve">Using CSS for Image Borders - </w:t>
       </w:r>
-      <w:hyperlink r:id="rId14" w:history="1">
+      <w:hyperlink r:id="rId16" w:history="1">
         <w:r>
           <w:rPr>
             <w:rStyle w:val="Hyperlink"/>
@@ -1646,7 +1605,7 @@
       <w:r>
         <w:t xml:space="preserve">Phone Number Links - </w:t>
       </w:r>
-      <w:hyperlink r:id="rId15" w:history="1">
+      <w:hyperlink r:id="rId17" w:history="1">
         <w:r>
           <w:rPr>
             <w:rStyle w:val="Hyperlink"/>
@@ -1704,8 +1663,8 @@
       </w:r>
       <w:r>
         <w:pict>
-          <v:shape id="_x0000_i1026" type="#_x0000_t75" style="width:450.75pt;height:577.5pt">
-            <v:imagedata r:id="rId16" o:title="win8.1_firefox_30"/>
+          <v:shape id="_x0000_i1026" type="#_x0000_t75" style="width:450.8pt;height:577.25pt">
+            <v:imagedata r:id="rId18" o:title="win8"/>
           </v:shape>
         </w:pict>
       </w:r>
@@ -1724,8 +1683,8 @@
       </w:r>
       <w:r>
         <w:pict>
-          <v:shape id="_x0000_i1027" type="#_x0000_t75" style="width:450.75pt;height:558.75pt">
-            <v:imagedata r:id="rId17" o:title="macmav_chrome_36"/>
+          <v:shape id="_x0000_i1027" type="#_x0000_t75" style="width:450.8pt;height:558.45pt">
+            <v:imagedata r:id="rId19" o:title="macmav_chrome_36"/>
           </v:shape>
         </w:pict>
       </w:r>
@@ -1747,8 +1706,8 @@
       </w:r>
       <w:r>
         <w:pict>
-          <v:shape id="_x0000_i1028" type="#_x0000_t75" style="width:450.75pt;height:297.75pt">
-            <v:imagedata r:id="rId18" o:title="macyos_opera_12"/>
+          <v:shape id="_x0000_i1028" type="#_x0000_t75" style="width:450.8pt;height:297.4pt">
+            <v:imagedata r:id="rId20" o:title="macyos_opera_12"/>
           </v:shape>
         </w:pict>
       </w:r>
@@ -1767,8 +1726,8 @@
       </w:r>
       <w:r>
         <w:pict>
-          <v:shape id="_x0000_i1029" type="#_x0000_t75" style="width:450.75pt;height:558.75pt">
-            <v:imagedata r:id="rId19" o:title="macyos_safari_8"/>
+          <v:shape id="_x0000_i1029" type="#_x0000_t75" style="width:450.8pt;height:558.45pt">
+            <v:imagedata r:id="rId21" o:title="macyos_safari_8"/>
           </v:shape>
         </w:pict>
       </w:r>
@@ -1793,8 +1752,8 @@
       </w:r>
       <w:r>
         <w:pict>
-          <v:shape id="_x0000_i1030" type="#_x0000_t75" style="width:450.75pt;height:531pt">
-            <v:imagedata r:id="rId20" o:title="win7_ie_9"/>
+          <v:shape id="_x0000_i1030" type="#_x0000_t75" style="width:450.8pt;height:530.9pt">
+            <v:imagedata r:id="rId22" o:title="win7_ie_9"/>
           </v:shape>
         </w:pict>
       </w:r>
@@ -1819,12 +1778,28 @@
       </w:r>
       <w:r>
         <w:pict>
-          <v:shape id="_x0000_i1031" type="#_x0000_t75" style="width:450.75pt;height:531.75pt">
-            <v:imagedata r:id="rId21" o:title="win8.1_ie_11"/>
+          <v:shape id="_x0000_i1031" type="#_x0000_t75" style="width:450.8pt;height:531.55pt">
+            <v:imagedata r:id="rId23" o:title="win8"/>
           </v:shape>
         </w:pict>
       </w:r>
     </w:p>
+    <w:p>
+      <w:pPr>
+        <w:pStyle w:val="Heading2"/>
+      </w:pPr>
+    </w:p>
+    <w:p>
+      <w:pPr>
+        <w:pStyle w:val="Heading2"/>
+      </w:pPr>
+    </w:p>
+    <w:p>
+      <w:pPr>
+        <w:pStyle w:val="Heading2"/>
+      </w:pPr>
+    </w:p>
+    <w:p/>
     <w:p>
       <w:pPr>
         <w:pStyle w:val="Heading2"/>
@@ -1846,12 +1821,15 @@
         </w:numPr>
       </w:pPr>
       <w:r>
-        <w:t>Android Samsung Galaxy S5</w:t>
+        <w:t>iOS</w:t>
+      </w:r>
+      <w:r>
+        <w:t xml:space="preserve"> iPad</w:t>
       </w:r>
       <w:r>
         <w:pict>
-          <v:shape id="_x0000_i1032" type="#_x0000_t75" style="width:270pt;height:471.75pt">
-            <v:imagedata r:id="rId22" o:title="android_Samsung-Galaxy-S5_4"/>
+          <v:shape id="_x0000_i1034" type="#_x0000_t75" style="width:385.65pt;height:639.25pt">
+            <v:imagedata r:id="rId24" o:title="ios_iPad-4th_7"/>
           </v:shape>
         </w:pict>
       </w:r>
@@ -1864,22 +1842,35 @@
           <w:numId w:val="6"/>
         </w:numPr>
       </w:pPr>
-      <w:proofErr w:type="spellStart"/>
       <w:r>
         <w:lastRenderedPageBreak/>
-        <w:t>Ios</w:t>
-      </w:r>
-      <w:proofErr w:type="spellEnd"/>
-      <w:r>
-        <w:t xml:space="preserve"> iPad</w:t>
-      </w:r>
+        <w:t>iOS</w:t>
+      </w:r>
+      <w:r>
+        <w:t xml:space="preserve"> iPhone 5S                        </w:t>
+      </w:r>
+    </w:p>
+    <w:p>
+      <w:pPr>
+        <w:ind w:left="645"/>
+      </w:pPr>
       <w:r>
         <w:pict>
-          <v:shape id="_x0000_i1033" type="#_x0000_t75" style="width:398.25pt;height:660pt">
-            <v:imagedata r:id="rId23" o:title="ios_iPad-4th_7"/>
+          <v:shape id="_x0000_i1032" type="#_x0000_t75" style="width:194.7pt;height:622.35pt">
+            <v:imagedata r:id="rId12" o:title="ios_iPhone-5S_7"/>
           </v:shape>
         </w:pict>
       </w:r>
+    </w:p>
+    <w:p>
+      <w:pPr>
+        <w:ind w:left="645"/>
+      </w:pPr>
+    </w:p>
+    <w:p>
+      <w:pPr>
+        <w:ind w:left="645"/>
+      </w:pPr>
     </w:p>
     <w:p>
       <w:pPr>
@@ -1889,52 +1880,10 @@
           <w:numId w:val="6"/>
         </w:numPr>
       </w:pPr>
-      <w:proofErr w:type="spellStart"/>
       <w:r>
         <w:lastRenderedPageBreak/>
-        <w:t>Ios</w:t>
-      </w:r>
-      <w:proofErr w:type="spellEnd"/>
-      <w:r>
-        <w:t xml:space="preserve"> iPhone 5S                        </w:t>
-      </w:r>
-    </w:p>
-    <w:p>
-      <w:pPr>
-        <w:ind w:left="645"/>
-      </w:pPr>
-      <w:r>
-        <w:pict>
-          <v:shape id="_x0000_i1034" type="#_x0000_t75" style="width:195pt;height:622.5pt">
-            <v:imagedata r:id="rId10" o:title="ios_iPhone-5S_7"/>
-          </v:shape>
-        </w:pict>
-      </w:r>
-    </w:p>
-    <w:p>
-      <w:pPr>
-        <w:ind w:left="645"/>
-      </w:pPr>
-    </w:p>
-    <w:p>
-      <w:pPr>
-        <w:ind w:left="645"/>
-      </w:pPr>
-    </w:p>
-    <w:p>
-      <w:pPr>
-        <w:pStyle w:val="ListParagraph"/>
-        <w:numPr>
-          <w:ilvl w:val="0"/>
-          <w:numId w:val="6"/>
-        </w:numPr>
-      </w:pPr>
-      <w:proofErr w:type="spellStart"/>
-      <w:r>
-        <w:lastRenderedPageBreak/>
-        <w:t>Ios</w:t>
-      </w:r>
-      <w:proofErr w:type="spellEnd"/>
+        <w:t>iOS</w:t>
+      </w:r>
       <w:r>
         <w:t xml:space="preserve"> iPhone 6 Plus</w:t>
       </w:r>
@@ -1946,8 +1895,8 @@
       </w:pPr>
       <w:r>
         <w:pict>
-          <v:shape id="_x0000_i1035" type="#_x0000_t75" style="width:207pt;height:660pt">
-            <v:imagedata r:id="rId24" o:title="ios_iPhone-6-Plus_8"/>
+          <v:shape id="_x0000_i1033" type="#_x0000_t75" style="width:207.25pt;height:659.9pt">
+            <v:imagedata r:id="rId25" o:title="ios_iPhone-6-Plus_8"/>
           </v:shape>
         </w:pict>
       </w:r>
@@ -2003,7 +1952,7 @@
                     </pic:cNvPicPr>
                   </pic:nvPicPr>
                   <pic:blipFill>
-                    <a:blip r:embed="rId25">
+                    <a:blip r:embed="rId26">
                       <a:extLst>
                         <a:ext uri="{28A0092B-C50C-407E-A947-70E740481C1C}">
                           <a14:useLocalDpi xmlns:a14="http://schemas.microsoft.com/office/drawing/2010/main" val="0"/>
@@ -2083,7 +2032,7 @@
                     <pic:cNvPicPr/>
                   </pic:nvPicPr>
                   <pic:blipFill>
-                    <a:blip r:embed="rId26"/>
+                    <a:blip r:embed="rId27"/>
                     <a:stretch>
                       <a:fillRect/>
                     </a:stretch>
@@ -2121,55 +2070,6 @@
             <wp:extent cx="5731510" cy="923925"/>
             <wp:effectExtent l="0" t="0" r="2540" b="9525"/>
             <wp:docPr id="14" name="Picture 14"/>
-            <wp:cNvGraphicFramePr>
-              <a:graphicFrameLocks xmlns:a="http://schemas.openxmlformats.org/drawingml/2006/main" noChangeAspect="1"/>
-            </wp:cNvGraphicFramePr>
-            <a:graphic xmlns:a="http://schemas.openxmlformats.org/drawingml/2006/main">
-              <a:graphicData uri="http://schemas.openxmlformats.org/drawingml/2006/picture">
-                <pic:pic xmlns:pic="http://schemas.openxmlformats.org/drawingml/2006/picture">
-                  <pic:nvPicPr>
-                    <pic:cNvPr id="1" name=""/>
-                    <pic:cNvPicPr/>
-                  </pic:nvPicPr>
-                  <pic:blipFill>
-                    <a:blip r:embed="rId27"/>
-                    <a:stretch>
-                      <a:fillRect/>
-                    </a:stretch>
-                  </pic:blipFill>
-                  <pic:spPr>
-                    <a:xfrm>
-                      <a:off x="0" y="0"/>
-                      <a:ext cx="5731510" cy="923925"/>
-                    </a:xfrm>
-                    <a:prstGeom prst="rect">
-                      <a:avLst/>
-                    </a:prstGeom>
-                  </pic:spPr>
-                </pic:pic>
-              </a:graphicData>
-            </a:graphic>
-          </wp:inline>
-        </w:drawing>
-      </w:r>
-    </w:p>
-    <w:p/>
-    <w:p>
-      <w:r>
-        <w:t xml:space="preserve">Gallery </w:t>
-      </w:r>
-    </w:p>
-    <w:p>
-      <w:r>
-        <w:rPr>
-          <w:noProof/>
-          <w:lang w:eastAsia="en-GB"/>
-        </w:rPr>
-        <w:drawing>
-          <wp:inline distT="0" distB="0" distL="0" distR="0" wp14:anchorId="2F1505F7" wp14:editId="690FFEEB">
-            <wp:extent cx="5731510" cy="908685"/>
-            <wp:effectExtent l="0" t="0" r="2540" b="5715"/>
-            <wp:docPr id="15" name="Picture 15"/>
             <wp:cNvGraphicFramePr>
               <a:graphicFrameLocks xmlns:a="http://schemas.openxmlformats.org/drawingml/2006/main" noChangeAspect="1"/>
             </wp:cNvGraphicFramePr>
@@ -2189,7 +2089,7 @@
                   <pic:spPr>
                     <a:xfrm>
                       <a:off x="0" y="0"/>
-                      <a:ext cx="5731510" cy="908685"/>
+                      <a:ext cx="5731510" cy="923925"/>
                     </a:xfrm>
                     <a:prstGeom prst="rect">
                       <a:avLst/>
@@ -2205,7 +2105,7 @@
     <w:p/>
     <w:p>
       <w:r>
-        <w:t>Contacts</w:t>
+        <w:t xml:space="preserve">Gallery </w:t>
       </w:r>
     </w:p>
     <w:p>
@@ -2215,10 +2115,10 @@
           <w:lang w:eastAsia="en-GB"/>
         </w:rPr>
         <w:drawing>
-          <wp:inline distT="0" distB="0" distL="0" distR="0" wp14:anchorId="50AD39C2" wp14:editId="4060C036">
-            <wp:extent cx="5731510" cy="963295"/>
-            <wp:effectExtent l="0" t="0" r="2540" b="8255"/>
-            <wp:docPr id="16" name="Picture 16"/>
+          <wp:inline distT="0" distB="0" distL="0" distR="0" wp14:anchorId="2F1505F7" wp14:editId="690FFEEB">
+            <wp:extent cx="5731510" cy="908685"/>
+            <wp:effectExtent l="0" t="0" r="2540" b="5715"/>
+            <wp:docPr id="15" name="Picture 15"/>
             <wp:cNvGraphicFramePr>
               <a:graphicFrameLocks xmlns:a="http://schemas.openxmlformats.org/drawingml/2006/main" noChangeAspect="1"/>
             </wp:cNvGraphicFramePr>
@@ -2238,7 +2138,7 @@
                   <pic:spPr>
                     <a:xfrm>
                       <a:off x="0" y="0"/>
-                      <a:ext cx="5731510" cy="963295"/>
+                      <a:ext cx="5731510" cy="908685"/>
                     </a:xfrm>
                     <a:prstGeom prst="rect">
                       <a:avLst/>
@@ -2253,11 +2153,8 @@
     </w:p>
     <w:p/>
     <w:p>
-      <w:pPr>
-        <w:pStyle w:val="Heading2"/>
-      </w:pPr>
-      <w:r>
-        <w:t>6.2 CSS validation</w:t>
+      <w:r>
+        <w:t>Contacts</w:t>
       </w:r>
     </w:p>
     <w:p>
@@ -2267,10 +2164,10 @@
           <w:lang w:eastAsia="en-GB"/>
         </w:rPr>
         <w:drawing>
-          <wp:inline distT="0" distB="0" distL="0" distR="0" wp14:anchorId="2558DB53" wp14:editId="0D3D081B">
-            <wp:extent cx="5731510" cy="1048385"/>
-            <wp:effectExtent l="0" t="0" r="2540" b="0"/>
-            <wp:docPr id="17" name="Picture 17"/>
+          <wp:inline distT="0" distB="0" distL="0" distR="0" wp14:anchorId="50AD39C2" wp14:editId="4060C036">
+            <wp:extent cx="5731510" cy="963295"/>
+            <wp:effectExtent l="0" t="0" r="2540" b="8255"/>
+            <wp:docPr id="16" name="Picture 16"/>
             <wp:cNvGraphicFramePr>
               <a:graphicFrameLocks xmlns:a="http://schemas.openxmlformats.org/drawingml/2006/main" noChangeAspect="1"/>
             </wp:cNvGraphicFramePr>
@@ -2290,7 +2187,7 @@
                   <pic:spPr>
                     <a:xfrm>
                       <a:off x="0" y="0"/>
-                      <a:ext cx="5731510" cy="1048385"/>
+                      <a:ext cx="5731510" cy="963295"/>
                     </a:xfrm>
                     <a:prstGeom prst="rect">
                       <a:avLst/>
@@ -2306,11 +2203,10 @@
     <w:p/>
     <w:p>
       <w:pPr>
-        <w:pStyle w:val="Heading1"/>
-      </w:pPr>
-      <w:r>
-        <w:lastRenderedPageBreak/>
-        <w:t>7. Copyright permission</w:t>
+        <w:pStyle w:val="Heading2"/>
+      </w:pPr>
+      <w:r>
+        <w:t>6.2 CSS validation</w:t>
       </w:r>
     </w:p>
     <w:p>
@@ -2320,10 +2216,10 @@
           <w:lang w:eastAsia="en-GB"/>
         </w:rPr>
         <w:drawing>
-          <wp:inline distT="0" distB="0" distL="0" distR="0" wp14:anchorId="6694EC82" wp14:editId="5797BCAD">
-            <wp:extent cx="3676650" cy="1485900"/>
-            <wp:effectExtent l="0" t="0" r="0" b="0"/>
-            <wp:docPr id="2" name="Picture 2"/>
+          <wp:inline distT="0" distB="0" distL="0" distR="0" wp14:anchorId="2558DB53" wp14:editId="0D3D081B">
+            <wp:extent cx="5731510" cy="1048385"/>
+            <wp:effectExtent l="0" t="0" r="2540" b="0"/>
+            <wp:docPr id="17" name="Picture 17"/>
             <wp:cNvGraphicFramePr>
               <a:graphicFrameLocks xmlns:a="http://schemas.openxmlformats.org/drawingml/2006/main" noChangeAspect="1"/>
             </wp:cNvGraphicFramePr>
@@ -2343,6 +2239,59 @@
                   <pic:spPr>
                     <a:xfrm>
                       <a:off x="0" y="0"/>
+                      <a:ext cx="5731510" cy="1048385"/>
+                    </a:xfrm>
+                    <a:prstGeom prst="rect">
+                      <a:avLst/>
+                    </a:prstGeom>
+                  </pic:spPr>
+                </pic:pic>
+              </a:graphicData>
+            </a:graphic>
+          </wp:inline>
+        </w:drawing>
+      </w:r>
+    </w:p>
+    <w:p/>
+    <w:p>
+      <w:pPr>
+        <w:pStyle w:val="Heading1"/>
+      </w:pPr>
+      <w:r>
+        <w:lastRenderedPageBreak/>
+        <w:t>7. Copyright permission</w:t>
+      </w:r>
+    </w:p>
+    <w:p>
+      <w:r>
+        <w:rPr>
+          <w:noProof/>
+          <w:lang w:eastAsia="en-GB"/>
+        </w:rPr>
+        <w:drawing>
+          <wp:inline distT="0" distB="0" distL="0" distR="0" wp14:anchorId="6694EC82" wp14:editId="5797BCAD">
+            <wp:extent cx="3676650" cy="1485900"/>
+            <wp:effectExtent l="0" t="0" r="0" b="0"/>
+            <wp:docPr id="2" name="Picture 2"/>
+            <wp:cNvGraphicFramePr>
+              <a:graphicFrameLocks xmlns:a="http://schemas.openxmlformats.org/drawingml/2006/main" noChangeAspect="1"/>
+            </wp:cNvGraphicFramePr>
+            <a:graphic xmlns:a="http://schemas.openxmlformats.org/drawingml/2006/main">
+              <a:graphicData uri="http://schemas.openxmlformats.org/drawingml/2006/picture">
+                <pic:pic xmlns:pic="http://schemas.openxmlformats.org/drawingml/2006/picture">
+                  <pic:nvPicPr>
+                    <pic:cNvPr id="1" name=""/>
+                    <pic:cNvPicPr/>
+                  </pic:nvPicPr>
+                  <pic:blipFill>
+                    <a:blip r:embed="rId32"/>
+                    <a:stretch>
+                      <a:fillRect/>
+                    </a:stretch>
+                  </pic:blipFill>
+                  <pic:spPr>
+                    <a:xfrm>
+                      <a:off x="0" y="0"/>
                       <a:ext cx="3676650" cy="1485900"/>
                     </a:xfrm>
                     <a:prstGeom prst="rect">
@@ -2355,10 +2304,9 @@
           </wp:inline>
         </w:drawing>
       </w:r>
-      <w:bookmarkStart w:id="0" w:name="_GoBack"/>
-      <w:bookmarkEnd w:id="0"/>
     </w:p>
     <w:sectPr>
+      <w:footerReference w:type="default" r:id="rId33"/>
       <w:pgSz w:w="11906" w:h="16838"/>
       <w:pgMar w:top="1440" w:right="1440" w:bottom="1440" w:left="1440" w:header="708" w:footer="708" w:gutter="0"/>
       <w:cols w:space="708"/>
@@ -2366,6 +2314,109 @@
     </w:sectPr>
   </w:body>
 </w:document>
+</file>
+
+<file path=word/endnotes.xml><?xml version="1.0" encoding="utf-8"?>
+<w:endnotes xmlns:wpc="http://schemas.microsoft.com/office/word/2010/wordprocessingCanvas" xmlns:mc="http://schemas.openxmlformats.org/markup-compatibility/2006" xmlns:o="urn:schemas-microsoft-com:office:office" xmlns:r="http://schemas.openxmlformats.org/officeDocument/2006/relationships" xmlns:m="http://schemas.openxmlformats.org/officeDocument/2006/math" xmlns:v="urn:schemas-microsoft-com:vml" xmlns:wp14="http://schemas.microsoft.com/office/word/2010/wordprocessingDrawing" xmlns:wp="http://schemas.openxmlformats.org/drawingml/2006/wordprocessingDrawing" xmlns:w10="urn:schemas-microsoft-com:office:word" xmlns:w="http://schemas.openxmlformats.org/wordprocessingml/2006/main" xmlns:w14="http://schemas.microsoft.com/office/word/2010/wordml" xmlns:w15="http://schemas.microsoft.com/office/word/2012/wordml" xmlns:wpg="http://schemas.microsoft.com/office/word/2010/wordprocessingGroup" xmlns:wpi="http://schemas.microsoft.com/office/word/2010/wordprocessingInk" xmlns:wne="http://schemas.microsoft.com/office/word/2006/wordml" xmlns:wps="http://schemas.microsoft.com/office/word/2010/wordprocessingShape" mc:Ignorable="w14 w15 wp14">
+  <w:endnote w:type="separator" w:id="-1">
+    <w:p>
+      <w:pPr>
+        <w:spacing w:line="240" w:lineRule="auto"/>
+      </w:pPr>
+      <w:r>
+        <w:separator/>
+      </w:r>
+    </w:p>
+  </w:endnote>
+  <w:endnote w:type="continuationSeparator" w:id="0">
+    <w:p>
+      <w:pPr>
+        <w:spacing w:line="240" w:lineRule="auto"/>
+      </w:pPr>
+      <w:r>
+        <w:continuationSeparator/>
+      </w:r>
+    </w:p>
+  </w:endnote>
+</w:endnotes>
+</file>
+
+<file path=word/footer1.xml><?xml version="1.0" encoding="utf-8"?>
+<w:ftr xmlns:wpc="http://schemas.microsoft.com/office/word/2010/wordprocessingCanvas" xmlns:mc="http://schemas.openxmlformats.org/markup-compatibility/2006" xmlns:o="urn:schemas-microsoft-com:office:office" xmlns:r="http://schemas.openxmlformats.org/officeDocument/2006/relationships" xmlns:m="http://schemas.openxmlformats.org/officeDocument/2006/math" xmlns:v="urn:schemas-microsoft-com:vml" xmlns:wp14="http://schemas.microsoft.com/office/word/2010/wordprocessingDrawing" xmlns:wp="http://schemas.openxmlformats.org/drawingml/2006/wordprocessingDrawing" xmlns:w10="urn:schemas-microsoft-com:office:word" xmlns:w="http://schemas.openxmlformats.org/wordprocessingml/2006/main" xmlns:w14="http://schemas.microsoft.com/office/word/2010/wordml" xmlns:w15="http://schemas.microsoft.com/office/word/2012/wordml" xmlns:wpg="http://schemas.microsoft.com/office/word/2010/wordprocessingGroup" xmlns:wpi="http://schemas.microsoft.com/office/word/2010/wordprocessingInk" xmlns:wne="http://schemas.microsoft.com/office/word/2006/wordml" xmlns:wps="http://schemas.microsoft.com/office/word/2010/wordprocessingShape" mc:Ignorable="w14 w15 wp14">
+  <w:sdt>
+    <w:sdtPr>
+      <w:id w:val="-1143352367"/>
+      <w:docPartObj>
+        <w:docPartGallery w:val="Page Numbers (Bottom of Page)"/>
+        <w:docPartUnique/>
+      </w:docPartObj>
+    </w:sdtPr>
+    <w:sdtEndPr>
+      <w:rPr>
+        <w:noProof/>
+      </w:rPr>
+    </w:sdtEndPr>
+    <w:sdtContent>
+      <w:p>
+        <w:pPr>
+          <w:pStyle w:val="Footer"/>
+          <w:jc w:val="right"/>
+        </w:pPr>
+        <w:r>
+          <w:fldChar w:fldCharType="begin"/>
+        </w:r>
+        <w:r>
+          <w:instrText xml:space="preserve"> PAGE   \* MERGEFORMAT </w:instrText>
+        </w:r>
+        <w:r>
+          <w:fldChar w:fldCharType="separate"/>
+        </w:r>
+        <w:r>
+          <w:rPr>
+            <w:noProof/>
+          </w:rPr>
+          <w:t>7</w:t>
+        </w:r>
+        <w:r>
+          <w:rPr>
+            <w:noProof/>
+          </w:rPr>
+          <w:fldChar w:fldCharType="end"/>
+        </w:r>
+      </w:p>
+    </w:sdtContent>
+  </w:sdt>
+  <w:p>
+    <w:pPr>
+      <w:pStyle w:val="Footer"/>
+    </w:pPr>
+  </w:p>
+</w:ftr>
+</file>
+
+<file path=word/footnotes.xml><?xml version="1.0" encoding="utf-8"?>
+<w:footnotes xmlns:wpc="http://schemas.microsoft.com/office/word/2010/wordprocessingCanvas" xmlns:mc="http://schemas.openxmlformats.org/markup-compatibility/2006" xmlns:o="urn:schemas-microsoft-com:office:office" xmlns:r="http://schemas.openxmlformats.org/officeDocument/2006/relationships" xmlns:m="http://schemas.openxmlformats.org/officeDocument/2006/math" xmlns:v="urn:schemas-microsoft-com:vml" xmlns:wp14="http://schemas.microsoft.com/office/word/2010/wordprocessingDrawing" xmlns:wp="http://schemas.openxmlformats.org/drawingml/2006/wordprocessingDrawing" xmlns:w10="urn:schemas-microsoft-com:office:word" xmlns:w="http://schemas.openxmlformats.org/wordprocessingml/2006/main" xmlns:w14="http://schemas.microsoft.com/office/word/2010/wordml" xmlns:w15="http://schemas.microsoft.com/office/word/2012/wordml" xmlns:wpg="http://schemas.microsoft.com/office/word/2010/wordprocessingGroup" xmlns:wpi="http://schemas.microsoft.com/office/word/2010/wordprocessingInk" xmlns:wne="http://schemas.microsoft.com/office/word/2006/wordml" xmlns:wps="http://schemas.microsoft.com/office/word/2010/wordprocessingShape" mc:Ignorable="w14 w15 wp14">
+  <w:footnote w:type="separator" w:id="-1">
+    <w:p>
+      <w:pPr>
+        <w:spacing w:line="240" w:lineRule="auto"/>
+      </w:pPr>
+      <w:r>
+        <w:separator/>
+      </w:r>
+    </w:p>
+  </w:footnote>
+  <w:footnote w:type="continuationSeparator" w:id="0">
+    <w:p>
+      <w:pPr>
+        <w:spacing w:line="240" w:lineRule="auto"/>
+      </w:pPr>
+      <w:r>
+        <w:continuationSeparator/>
+      </w:r>
+    </w:p>
+  </w:footnote>
+</w:footnotes>
 </file>
 
 <file path=word/numbering.xml><?xml version="1.0" encoding="utf-8"?>
@@ -3669,7 +3720,629 @@
       <w:szCs w:val="18"/>
     </w:rPr>
   </w:style>
+  <w:style w:type="paragraph" w:styleId="Header">
+    <w:name w:val="header"/>
+    <w:basedOn w:val="Normal"/>
+    <w:link w:val="HeaderChar"/>
+    <w:uiPriority w:val="99"/>
+    <w:unhideWhenUsed/>
+    <w:rsid w:val="00973FCA"/>
+    <w:pPr>
+      <w:tabs>
+        <w:tab w:val="center" w:pos="4513"/>
+        <w:tab w:val="right" w:pos="9026"/>
+      </w:tabs>
+      <w:spacing w:line="240" w:lineRule="auto"/>
+    </w:pPr>
+  </w:style>
+  <w:style w:type="character" w:customStyle="1" w:styleId="HeaderChar">
+    <w:name w:val="Header Char"/>
+    <w:basedOn w:val="DefaultParagraphFont"/>
+    <w:link w:val="Header"/>
+    <w:uiPriority w:val="99"/>
+    <w:rsid w:val="00973FCA"/>
+    <w:rPr>
+      <w:rFonts w:ascii="Verdana" w:hAnsi="Verdana"/>
+      <w:sz w:val="24"/>
+    </w:rPr>
+  </w:style>
+  <w:style w:type="paragraph" w:styleId="Footer">
+    <w:name w:val="footer"/>
+    <w:basedOn w:val="Normal"/>
+    <w:link w:val="FooterChar"/>
+    <w:uiPriority w:val="99"/>
+    <w:unhideWhenUsed/>
+    <w:rsid w:val="00973FCA"/>
+    <w:pPr>
+      <w:tabs>
+        <w:tab w:val="center" w:pos="4513"/>
+        <w:tab w:val="right" w:pos="9026"/>
+      </w:tabs>
+      <w:spacing w:line="240" w:lineRule="auto"/>
+    </w:pPr>
+  </w:style>
+  <w:style w:type="character" w:customStyle="1" w:styleId="FooterChar">
+    <w:name w:val="Footer Char"/>
+    <w:basedOn w:val="DefaultParagraphFont"/>
+    <w:link w:val="Footer"/>
+    <w:uiPriority w:val="99"/>
+    <w:rsid w:val="00973FCA"/>
+    <w:rPr>
+      <w:rFonts w:ascii="Verdana" w:hAnsi="Verdana"/>
+      <w:sz w:val="24"/>
+    </w:rPr>
+  </w:style>
+  <w:style w:type="character" w:styleId="PlaceholderText">
+    <w:name w:val="Placeholder Text"/>
+    <w:basedOn w:val="DefaultParagraphFont"/>
+    <w:uiPriority w:val="99"/>
+    <w:semiHidden/>
+    <w:rsid w:val="00973FCA"/>
+    <w:rPr>
+      <w:color w:val="808080"/>
+    </w:rPr>
+  </w:style>
 </w:styles>
+</file>
+
+<file path=word/glossary/document.xml><?xml version="1.0" encoding="utf-8"?>
+<w:glossaryDocument xmlns:wpc="http://schemas.microsoft.com/office/word/2010/wordprocessingCanvas" xmlns:mc="http://schemas.openxmlformats.org/markup-compatibility/2006" xmlns:o="urn:schemas-microsoft-com:office:office" xmlns:r="http://schemas.openxmlformats.org/officeDocument/2006/relationships" xmlns:m="http://schemas.openxmlformats.org/officeDocument/2006/math" xmlns:v="urn:schemas-microsoft-com:vml" xmlns:wp14="http://schemas.microsoft.com/office/word/2010/wordprocessingDrawing" xmlns:wp="http://schemas.openxmlformats.org/drawingml/2006/wordprocessingDrawing" xmlns:w10="urn:schemas-microsoft-com:office:word" xmlns:w="http://schemas.openxmlformats.org/wordprocessingml/2006/main" xmlns:w14="http://schemas.microsoft.com/office/word/2010/wordml" xmlns:w15="http://schemas.microsoft.com/office/word/2012/wordml" xmlns:wpg="http://schemas.microsoft.com/office/word/2010/wordprocessingGroup" xmlns:wpi="http://schemas.microsoft.com/office/word/2010/wordprocessingInk" xmlns:wne="http://schemas.microsoft.com/office/word/2006/wordml" xmlns:wps="http://schemas.microsoft.com/office/word/2010/wordprocessingShape" mc:Ignorable="w14 w15 wp14"/>
+</file>
+
+<file path=word/glossary/fontTable.xml><?xml version="1.0" encoding="utf-8"?>
+<w:fonts xmlns:mc="http://schemas.openxmlformats.org/markup-compatibility/2006" xmlns:r="http://schemas.openxmlformats.org/officeDocument/2006/relationships" xmlns:w="http://schemas.openxmlformats.org/wordprocessingml/2006/main" xmlns:w14="http://schemas.microsoft.com/office/word/2010/wordml" xmlns:w15="http://schemas.microsoft.com/office/word/2012/wordml" mc:Ignorable="w14 w15">
+  <w:font w:name="Symbol">
+    <w:panose1 w:val="05050102010706020507"/>
+    <w:charset w:val="02"/>
+    <w:family w:val="roman"/>
+    <w:pitch w:val="variable"/>
+    <w:sig w:usb0="00000000" w:usb1="10000000" w:usb2="00000000" w:usb3="00000000" w:csb0="80000000" w:csb1="00000000"/>
+  </w:font>
+  <w:font w:name="Times New Roman">
+    <w:panose1 w:val="02020603050405020304"/>
+    <w:charset w:val="00"/>
+    <w:family w:val="roman"/>
+    <w:pitch w:val="variable"/>
+    <w:sig w:usb0="E0002EFF" w:usb1="C0007843" w:usb2="00000009" w:usb3="00000000" w:csb0="000001FF" w:csb1="00000000"/>
+  </w:font>
+  <w:font w:name="Courier New">
+    <w:panose1 w:val="02070309020205020404"/>
+    <w:charset w:val="00"/>
+    <w:family w:val="modern"/>
+    <w:pitch w:val="fixed"/>
+    <w:sig w:usb0="E0002AFF" w:usb1="C0007843" w:usb2="00000009" w:usb3="00000000" w:csb0="000001FF" w:csb1="00000000"/>
+  </w:font>
+  <w:font w:name="Wingdings">
+    <w:panose1 w:val="05000000000000000000"/>
+    <w:charset w:val="02"/>
+    <w:family w:val="auto"/>
+    <w:pitch w:val="variable"/>
+    <w:sig w:usb0="00000000" w:usb1="10000000" w:usb2="00000000" w:usb3="00000000" w:csb0="80000000" w:csb1="00000000"/>
+  </w:font>
+  <w:font w:name="Calibri">
+    <w:panose1 w:val="020F0502020204030204"/>
+    <w:charset w:val="00"/>
+    <w:family w:val="swiss"/>
+    <w:pitch w:val="variable"/>
+    <w:sig w:usb0="E00002FF" w:usb1="4000ACFF" w:usb2="00000001" w:usb3="00000000" w:csb0="0000019F" w:csb1="00000000"/>
+  </w:font>
+  <w:font w:name="Verdana">
+    <w:panose1 w:val="020B0604030504040204"/>
+    <w:charset w:val="00"/>
+    <w:family w:val="swiss"/>
+    <w:pitch w:val="variable"/>
+    <w:sig w:usb0="A10006FF" w:usb1="4000205B" w:usb2="00000010" w:usb3="00000000" w:csb0="0000019F" w:csb1="00000000"/>
+  </w:font>
+  <w:font w:name="Calibri Light">
+    <w:panose1 w:val="020F0302020204030204"/>
+    <w:charset w:val="00"/>
+    <w:family w:val="swiss"/>
+    <w:pitch w:val="variable"/>
+    <w:sig w:usb0="A00002EF" w:usb1="4000207B" w:usb2="00000000" w:usb3="00000000" w:csb0="0000019F" w:csb1="00000000"/>
+  </w:font>
+  <w:font w:name="Segoe UI">
+    <w:panose1 w:val="020B0502040204020203"/>
+    <w:charset w:val="00"/>
+    <w:family w:val="swiss"/>
+    <w:notTrueType/>
+    <w:pitch w:val="variable"/>
+    <w:sig w:usb0="00000003" w:usb1="00000000" w:usb2="00000000" w:usb3="00000000" w:csb0="00000001" w:csb1="00000000"/>
+  </w:font>
+  <w:font w:name="Arial">
+    <w:panose1 w:val="020B0604020202020204"/>
+    <w:charset w:val="00"/>
+    <w:family w:val="swiss"/>
+    <w:pitch w:val="variable"/>
+    <w:sig w:usb0="E0002AFF" w:usb1="C0007843" w:usb2="00000009" w:usb3="00000000" w:csb0="000001FF" w:csb1="00000000"/>
+  </w:font>
+</w:fonts>
+</file>
+
+<file path=word/glossary/settings.xml><?xml version="1.0" encoding="utf-8"?>
+<w:settings xmlns:mc="http://schemas.openxmlformats.org/markup-compatibility/2006" xmlns:o="urn:schemas-microsoft-com:office:office" xmlns:r="http://schemas.openxmlformats.org/officeDocument/2006/relationships" xmlns:m="http://schemas.openxmlformats.org/officeDocument/2006/math" xmlns:v="urn:schemas-microsoft-com:vml" xmlns:w10="urn:schemas-microsoft-com:office:word" xmlns:w="http://schemas.openxmlformats.org/wordprocessingml/2006/main" xmlns:w14="http://schemas.microsoft.com/office/word/2010/wordml" xmlns:w15="http://schemas.microsoft.com/office/word/2012/wordml" xmlns:sl="http://schemas.openxmlformats.org/schemaLibrary/2006/main" mc:Ignorable="w14 w15">
+  <w:view w:val="normal"/>
+  <w:defaultTabStop w:val="720"/>
+  <w:characterSpacingControl w:val="doNotCompress"/>
+  <w:compat>
+    <w:useFELayout/>
+    <w:compatSetting w:name="compatibilityMode" w:uri="http://schemas.microsoft.com/office/word" w:val="15"/>
+    <w:compatSetting w:name="overrideTableStyleFontSizeAndJustification" w:uri="http://schemas.microsoft.com/office/word" w:val="1"/>
+    <w:compatSetting w:name="enableOpenTypeFeatures" w:uri="http://schemas.microsoft.com/office/word" w:val="1"/>
+    <w:compatSetting w:name="doNotFlipMirrorIndents" w:uri="http://schemas.microsoft.com/office/word" w:val="1"/>
+    <w:compatSetting w:name="differentiateMultirowTableHeaders" w:uri="http://schemas.microsoft.com/office/word" w:val="1"/>
+  </w:compat>
+  <w:rsids>
+    <w:rsidRoot w:val="002C2E0C"/>
+    <w:rsid w:val="00243FA6"/>
+    <w:rsid w:val="002C2E0C"/>
+  </w:rsids>
+  <m:mathPr>
+    <m:mathFont m:val="Cambria Math"/>
+    <m:brkBin m:val="before"/>
+    <m:brkBinSub m:val="--"/>
+    <m:smallFrac m:val="0"/>
+    <m:dispDef/>
+    <m:lMargin m:val="0"/>
+    <m:rMargin m:val="0"/>
+    <m:defJc m:val="centerGroup"/>
+    <m:wrapIndent m:val="1440"/>
+    <m:intLim m:val="subSup"/>
+    <m:naryLim m:val="undOvr"/>
+  </m:mathPr>
+  <w:themeFontLang w:val="en-GB"/>
+  <w:clrSchemeMapping w:bg1="light1" w:t1="dark1" w:bg2="light2" w:t2="dark2" w:accent1="accent1" w:accent2="accent2" w:accent3="accent3" w:accent4="accent4" w:accent5="accent5" w:accent6="accent6" w:hyperlink="hyperlink" w:followedHyperlink="followedHyperlink"/>
+  <w:decimalSymbol w:val="."/>
+  <w:listSeparator w:val=","/>
+  <w15:chartTrackingRefBased/>
+</w:settings>
+</file>
+
+<file path=word/glossary/styles.xml><?xml version="1.0" encoding="utf-8"?>
+<w:styles xmlns:mc="http://schemas.openxmlformats.org/markup-compatibility/2006" xmlns:r="http://schemas.openxmlformats.org/officeDocument/2006/relationships" xmlns:w="http://schemas.openxmlformats.org/wordprocessingml/2006/main" xmlns:w14="http://schemas.microsoft.com/office/word/2010/wordml" xmlns:w15="http://schemas.microsoft.com/office/word/2012/wordml" mc:Ignorable="w14 w15">
+  <w:docDefaults>
+    <w:rPrDefault>
+      <w:rPr>
+        <w:rFonts w:asciiTheme="minorHAnsi" w:eastAsiaTheme="minorEastAsia" w:hAnsiTheme="minorHAnsi" w:cstheme="minorBidi"/>
+        <w:sz w:val="22"/>
+        <w:szCs w:val="22"/>
+        <w:lang w:val="en-GB" w:eastAsia="en-GB" w:bidi="ar-SA"/>
+      </w:rPr>
+    </w:rPrDefault>
+    <w:pPrDefault>
+      <w:pPr>
+        <w:spacing w:after="160" w:line="259" w:lineRule="auto"/>
+      </w:pPr>
+    </w:pPrDefault>
+  </w:docDefaults>
+  <w:latentStyles w:defLockedState="0" w:defUIPriority="99" w:defSemiHidden="0" w:defUnhideWhenUsed="0" w:defQFormat="0" w:count="371">
+    <w:lsdException w:name="Normal" w:uiPriority="0" w:qFormat="1"/>
+    <w:lsdException w:name="heading 1" w:uiPriority="9" w:qFormat="1"/>
+    <w:lsdException w:name="heading 2" w:semiHidden="1" w:uiPriority="9" w:unhideWhenUsed="1" w:qFormat="1"/>
+    <w:lsdException w:name="heading 3" w:semiHidden="1" w:uiPriority="9" w:unhideWhenUsed="1" w:qFormat="1"/>
+    <w:lsdException w:name="heading 4" w:semiHidden="1" w:uiPriority="9" w:unhideWhenUsed="1" w:qFormat="1"/>
+    <w:lsdException w:name="heading 5" w:semiHidden="1" w:uiPriority="9" w:unhideWhenUsed="1" w:qFormat="1"/>
+    <w:lsdException w:name="heading 6" w:semiHidden="1" w:uiPriority="9" w:unhideWhenUsed="1" w:qFormat="1"/>
+    <w:lsdException w:name="heading 7" w:semiHidden="1" w:uiPriority="9" w:unhideWhenUsed="1" w:qFormat="1"/>
+    <w:lsdException w:name="heading 8" w:semiHidden="1" w:uiPriority="9" w:unhideWhenUsed="1" w:qFormat="1"/>
+    <w:lsdException w:name="heading 9" w:semiHidden="1" w:uiPriority="9" w:unhideWhenUsed="1" w:qFormat="1"/>
+    <w:lsdException w:name="index 1" w:semiHidden="1" w:unhideWhenUsed="1"/>
+    <w:lsdException w:name="index 2" w:semiHidden="1" w:unhideWhenUsed="1"/>
+    <w:lsdException w:name="index 3" w:semiHidden="1" w:unhideWhenUsed="1"/>
+    <w:lsdException w:name="index 4" w:semiHidden="1" w:unhideWhenUsed="1"/>
+    <w:lsdException w:name="index 5" w:semiHidden="1" w:unhideWhenUsed="1"/>
+    <w:lsdException w:name="index 6" w:semiHidden="1" w:unhideWhenUsed="1"/>
+    <w:lsdException w:name="index 7" w:semiHidden="1" w:unhideWhenUsed="1"/>
+    <w:lsdException w:name="index 8" w:semiHidden="1" w:unhideWhenUsed="1"/>
+    <w:lsdException w:name="index 9" w:semiHidden="1" w:unhideWhenUsed="1"/>
+    <w:lsdException w:name="toc 1" w:semiHidden="1" w:uiPriority="39" w:unhideWhenUsed="1"/>
+    <w:lsdException w:name="toc 2" w:semiHidden="1" w:uiPriority="39" w:unhideWhenUsed="1"/>
+    <w:lsdException w:name="toc 3" w:semiHidden="1" w:uiPriority="39" w:unhideWhenUsed="1"/>
+    <w:lsdException w:name="toc 4" w:semiHidden="1" w:uiPriority="39" w:unhideWhenUsed="1"/>
+    <w:lsdException w:name="toc 5" w:semiHidden="1" w:uiPriority="39" w:unhideWhenUsed="1"/>
+    <w:lsdException w:name="toc 6" w:semiHidden="1" w:uiPriority="39" w:unhideWhenUsed="1"/>
+    <w:lsdException w:name="toc 7" w:semiHidden="1" w:uiPriority="39" w:unhideWhenUsed="1"/>
+    <w:lsdException w:name="toc 8" w:semiHidden="1" w:uiPriority="39" w:unhideWhenUsed="1"/>
+    <w:lsdException w:name="toc 9" w:semiHidden="1" w:uiPriority="39" w:unhideWhenUsed="1"/>
+    <w:lsdException w:name="Normal Indent" w:semiHidden="1" w:unhideWhenUsed="1"/>
+    <w:lsdException w:name="footnote text" w:semiHidden="1" w:unhideWhenUsed="1"/>
+    <w:lsdException w:name="annotation text" w:semiHidden="1" w:unhideWhenUsed="1"/>
+    <w:lsdException w:name="header" w:semiHidden="1" w:unhideWhenUsed="1"/>
+    <w:lsdException w:name="footer" w:semiHidden="1" w:unhideWhenUsed="1"/>
+    <w:lsdException w:name="index heading" w:semiHidden="1" w:unhideWhenUsed="1"/>
+    <w:lsdException w:name="caption" w:semiHidden="1" w:uiPriority="35" w:unhideWhenUsed="1" w:qFormat="1"/>
+    <w:lsdException w:name="table of figures" w:semiHidden="1" w:unhideWhenUsed="1"/>
+    <w:lsdException w:name="envelope address" w:semiHidden="1" w:unhideWhenUsed="1"/>
+    <w:lsdException w:name="envelope return" w:semiHidden="1" w:unhideWhenUsed="1"/>
+    <w:lsdException w:name="footnote reference" w:semiHidden="1" w:unhideWhenUsed="1"/>
+    <w:lsdException w:name="annotation reference" w:semiHidden="1" w:unhideWhenUsed="1"/>
+    <w:lsdException w:name="line number" w:semiHidden="1" w:unhideWhenUsed="1"/>
+    <w:lsdException w:name="page number" w:semiHidden="1" w:unhideWhenUsed="1"/>
+    <w:lsdException w:name="endnote reference" w:semiHidden="1" w:unhideWhenUsed="1"/>
+    <w:lsdException w:name="endnote text" w:semiHidden="1" w:unhideWhenUsed="1"/>
+    <w:lsdException w:name="table of authorities" w:semiHidden="1" w:unhideWhenUsed="1"/>
+    <w:lsdException w:name="macro" w:semiHidden="1" w:unhideWhenUsed="1"/>
+    <w:lsdException w:name="toa heading" w:semiHidden="1" w:unhideWhenUsed="1"/>
+    <w:lsdException w:name="List" w:semiHidden="1" w:unhideWhenUsed="1"/>
+    <w:lsdException w:name="List Bullet" w:semiHidden="1" w:unhideWhenUsed="1"/>
+    <w:lsdException w:name="List Number" w:semiHidden="1" w:unhideWhenUsed="1"/>
+    <w:lsdException w:name="List 2" w:semiHidden="1" w:unhideWhenUsed="1"/>
+    <w:lsdException w:name="List 3" w:semiHidden="1" w:unhideWhenUsed="1"/>
+    <w:lsdException w:name="List 4" w:semiHidden="1" w:unhideWhenUsed="1"/>
+    <w:lsdException w:name="List 5" w:semiHidden="1" w:unhideWhenUsed="1"/>
+    <w:lsdException w:name="List Bullet 2" w:semiHidden="1" w:unhideWhenUsed="1"/>
+    <w:lsdException w:name="List Bullet 3" w:semiHidden="1" w:unhideWhenUsed="1"/>
+    <w:lsdException w:name="List Bullet 4" w:semiHidden="1" w:unhideWhenUsed="1"/>
+    <w:lsdException w:name="List Bullet 5" w:semiHidden="1" w:unhideWhenUsed="1"/>
+    <w:lsdException w:name="List Number 2" w:semiHidden="1" w:unhideWhenUsed="1"/>
+    <w:lsdException w:name="List Number 3" w:semiHidden="1" w:unhideWhenUsed="1"/>
+    <w:lsdException w:name="List Number 4" w:semiHidden="1" w:unhideWhenUsed="1"/>
+    <w:lsdException w:name="List Number 5" w:semiHidden="1" w:unhideWhenUsed="1"/>
+    <w:lsdException w:name="Title" w:uiPriority="10" w:qFormat="1"/>
+    <w:lsdException w:name="Closing" w:semiHidden="1" w:unhideWhenUsed="1"/>
+    <w:lsdException w:name="Signature" w:semiHidden="1" w:unhideWhenUsed="1"/>
+    <w:lsdException w:name="Default Paragraph Font" w:semiHidden="1" w:uiPriority="1" w:unhideWhenUsed="1"/>
+    <w:lsdException w:name="Body Text" w:semiHidden="1" w:unhideWhenUsed="1"/>
+    <w:lsdException w:name="Body Text Indent" w:semiHidden="1" w:unhideWhenUsed="1"/>
+    <w:lsdException w:name="List Continue" w:semiHidden="1" w:unhideWhenUsed="1"/>
+    <w:lsdException w:name="List Continue 2" w:semiHidden="1" w:unhideWhenUsed="1"/>
+    <w:lsdException w:name="List Continue 3" w:semiHidden="1" w:unhideWhenUsed="1"/>
+    <w:lsdException w:name="List Continue 4" w:semiHidden="1" w:unhideWhenUsed="1"/>
+    <w:lsdException w:name="List Continue 5" w:semiHidden="1" w:unhideWhenUsed="1"/>
+    <w:lsdException w:name="Message Header" w:semiHidden="1" w:unhideWhenUsed="1"/>
+    <w:lsdException w:name="Subtitle" w:uiPriority="11" w:qFormat="1"/>
+    <w:lsdException w:name="Salutation" w:semiHidden="1" w:unhideWhenUsed="1"/>
+    <w:lsdException w:name="Date" w:semiHidden="1" w:unhideWhenUsed="1"/>
+    <w:lsdException w:name="Body Text First Indent" w:semiHidden="1" w:unhideWhenUsed="1"/>
+    <w:lsdException w:name="Body Text First Indent 2" w:semiHidden="1" w:unhideWhenUsed="1"/>
+    <w:lsdException w:name="Note Heading" w:semiHidden="1" w:unhideWhenUsed="1"/>
+    <w:lsdException w:name="Body Text 2" w:semiHidden="1" w:unhideWhenUsed="1"/>
+    <w:lsdException w:name="Body Text 3" w:semiHidden="1" w:unhideWhenUsed="1"/>
+    <w:lsdException w:name="Body Text Indent 2" w:semiHidden="1" w:unhideWhenUsed="1"/>
+    <w:lsdException w:name="Body Text Indent 3" w:semiHidden="1" w:unhideWhenUsed="1"/>
+    <w:lsdException w:name="Block Text" w:semiHidden="1" w:unhideWhenUsed="1"/>
+    <w:lsdException w:name="Hyperlink" w:semiHidden="1" w:unhideWhenUsed="1"/>
+    <w:lsdException w:name="FollowedHyperlink" w:semiHidden="1" w:unhideWhenUsed="1"/>
+    <w:lsdException w:name="Strong" w:uiPriority="22" w:qFormat="1"/>
+    <w:lsdException w:name="Emphasis" w:uiPriority="20" w:qFormat="1"/>
+    <w:lsdException w:name="Document Map" w:semiHidden="1" w:unhideWhenUsed="1"/>
+    <w:lsdException w:name="Plain Text" w:semiHidden="1" w:unhideWhenUsed="1"/>
+    <w:lsdException w:name="E-mail Signature" w:semiHidden="1" w:unhideWhenUsed="1"/>
+    <w:lsdException w:name="HTML Top of Form" w:semiHidden="1" w:unhideWhenUsed="1"/>
+    <w:lsdException w:name="HTML Bottom of Form" w:semiHidden="1" w:unhideWhenUsed="1"/>
+    <w:lsdException w:name="Normal (Web)" w:semiHidden="1" w:unhideWhenUsed="1"/>
+    <w:lsdException w:name="HTML Acronym" w:semiHidden="1" w:unhideWhenUsed="1"/>
+    <w:lsdException w:name="HTML Address" w:semiHidden="1" w:unhideWhenUsed="1"/>
+    <w:lsdException w:name="HTML Cite" w:semiHidden="1" w:unhideWhenUsed="1"/>
+    <w:lsdException w:name="HTML Code" w:semiHidden="1" w:unhideWhenUsed="1"/>
+    <w:lsdException w:name="HTML Definition" w:semiHidden="1" w:unhideWhenUsed="1"/>
+    <w:lsdException w:name="HTML Keyboard" w:semiHidden="1" w:unhideWhenUsed="1"/>
+    <w:lsdException w:name="HTML Preformatted" w:semiHidden="1" w:unhideWhenUsed="1"/>
+    <w:lsdException w:name="HTML Sample" w:semiHidden="1" w:unhideWhenUsed="1"/>
+    <w:lsdException w:name="HTML Typewriter" w:semiHidden="1" w:unhideWhenUsed="1"/>
+    <w:lsdException w:name="HTML Variable" w:semiHidden="1" w:unhideWhenUsed="1"/>
+    <w:lsdException w:name="Normal Table" w:semiHidden="1" w:unhideWhenUsed="1"/>
+    <w:lsdException w:name="annotation subject" w:semiHidden="1" w:unhideWhenUsed="1"/>
+    <w:lsdException w:name="No List" w:semiHidden="1" w:unhideWhenUsed="1"/>
+    <w:lsdException w:name="Outline List 1" w:semiHidden="1" w:unhideWhenUsed="1"/>
+    <w:lsdException w:name="Outline List 2" w:semiHidden="1" w:unhideWhenUsed="1"/>
+    <w:lsdException w:name="Outline List 3" w:semiHidden="1" w:unhideWhenUsed="1"/>
+    <w:lsdException w:name="Table Simple 1" w:semiHidden="1" w:unhideWhenUsed="1"/>
+    <w:lsdException w:name="Table Simple 2" w:semiHidden="1" w:unhideWhenUsed="1"/>
+    <w:lsdException w:name="Table Simple 3" w:semiHidden="1" w:unhideWhenUsed="1"/>
+    <w:lsdException w:name="Table Classic 1" w:semiHidden="1" w:unhideWhenUsed="1"/>
+    <w:lsdException w:name="Table Classic 2" w:semiHidden="1" w:unhideWhenUsed="1"/>
+    <w:lsdException w:name="Table Classic 3" w:semiHidden="1" w:unhideWhenUsed="1"/>
+    <w:lsdException w:name="Table Classic 4" w:semiHidden="1" w:unhideWhenUsed="1"/>
+    <w:lsdException w:name="Table Colorful 1" w:semiHidden="1" w:unhideWhenUsed="1"/>
+    <w:lsdException w:name="Table Colorful 2" w:semiHidden="1" w:unhideWhenUsed="1"/>
+    <w:lsdException w:name="Table Colorful 3" w:semiHidden="1" w:unhideWhenUsed="1"/>
+    <w:lsdException w:name="Table Columns 1" w:semiHidden="1" w:unhideWhenUsed="1"/>
+    <w:lsdException w:name="Table Columns 2" w:semiHidden="1" w:unhideWhenUsed="1"/>
+    <w:lsdException w:name="Table Columns 3" w:semiHidden="1" w:unhideWhenUsed="1"/>
+    <w:lsdException w:name="Table Columns 4" w:semiHidden="1" w:unhideWhenUsed="1"/>
+    <w:lsdException w:name="Table Columns 5" w:semiHidden="1" w:unhideWhenUsed="1"/>
+    <w:lsdException w:name="Table Grid 1" w:semiHidden="1" w:unhideWhenUsed="1"/>
+    <w:lsdException w:name="Table Grid 2" w:semiHidden="1" w:unhideWhenUsed="1"/>
+    <w:lsdException w:name="Table Grid 3" w:semiHidden="1" w:unhideWhenUsed="1"/>
+    <w:lsdException w:name="Table Grid 4" w:semiHidden="1" w:unhideWhenUsed="1"/>
+    <w:lsdException w:name="Table Grid 5" w:semiHidden="1" w:unhideWhenUsed="1"/>
+    <w:lsdException w:name="Table Grid 6" w:semiHidden="1" w:unhideWhenUsed="1"/>
+    <w:lsdException w:name="Table Grid 7" w:semiHidden="1" w:unhideWhenUsed="1"/>
+    <w:lsdException w:name="Table Grid 8" w:semiHidden="1" w:unhideWhenUsed="1"/>
+    <w:lsdException w:name="Table List 1" w:semiHidden="1" w:unhideWhenUsed="1"/>
+    <w:lsdException w:name="Table List 2" w:semiHidden="1" w:unhideWhenUsed="1"/>
+    <w:lsdException w:name="Table List 3" w:semiHidden="1" w:unhideWhenUsed="1"/>
+    <w:lsdException w:name="Table List 4" w:semiHidden="1" w:unhideWhenUsed="1"/>
+    <w:lsdException w:name="Table List 5" w:semiHidden="1" w:unhideWhenUsed="1"/>
+    <w:lsdException w:name="Table List 6" w:semiHidden="1" w:unhideWhenUsed="1"/>
+    <w:lsdException w:name="Table List 7" w:semiHidden="1" w:unhideWhenUsed="1"/>
+    <w:lsdException w:name="Table List 8" w:semiHidden="1" w:unhideWhenUsed="1"/>
+    <w:lsdException w:name="Table 3D effects 1" w:semiHidden="1" w:unhideWhenUsed="1"/>
+    <w:lsdException w:name="Table 3D effects 2" w:semiHidden="1" w:unhideWhenUsed="1"/>
+    <w:lsdException w:name="Table 3D effects 3" w:semiHidden="1" w:unhideWhenUsed="1"/>
+    <w:lsdException w:name="Table Contemporary" w:semiHidden="1" w:unhideWhenUsed="1"/>
+    <w:lsdException w:name="Table Elegant" w:semiHidden="1" w:unhideWhenUsed="1"/>
+    <w:lsdException w:name="Table Professional" w:semiHidden="1" w:unhideWhenUsed="1"/>
+    <w:lsdException w:name="Table Subtle 1" w:semiHidden="1" w:unhideWhenUsed="1"/>
+    <w:lsdException w:name="Table Subtle 2" w:semiHidden="1" w:unhideWhenUsed="1"/>
+    <w:lsdException w:name="Table Web 1" w:semiHidden="1" w:unhideWhenUsed="1"/>
+    <w:lsdException w:name="Table Web 2" w:semiHidden="1" w:unhideWhenUsed="1"/>
+    <w:lsdException w:name="Table Web 3" w:semiHidden="1" w:unhideWhenUsed="1"/>
+    <w:lsdException w:name="Balloon Text" w:semiHidden="1" w:unhideWhenUsed="1"/>
+    <w:lsdException w:name="Table Grid" w:uiPriority="39"/>
+    <w:lsdException w:name="Table Theme" w:semiHidden="1" w:unhideWhenUsed="1"/>
+    <w:lsdException w:name="Placeholder Text" w:semiHidden="1"/>
+    <w:lsdException w:name="No Spacing" w:uiPriority="1" w:qFormat="1"/>
+    <w:lsdException w:name="Light Shading" w:uiPriority="60"/>
+    <w:lsdException w:name="Light List" w:uiPriority="61"/>
+    <w:lsdException w:name="Light Grid" w:uiPriority="62"/>
+    <w:lsdException w:name="Medium Shading 1" w:uiPriority="63"/>
+    <w:lsdException w:name="Medium Shading 2" w:uiPriority="64"/>
+    <w:lsdException w:name="Medium List 1" w:uiPriority="65"/>
+    <w:lsdException w:name="Medium List 2" w:uiPriority="66"/>
+    <w:lsdException w:name="Medium Grid 1" w:uiPriority="67"/>
+    <w:lsdException w:name="Medium Grid 2" w:uiPriority="68"/>
+    <w:lsdException w:name="Medium Grid 3" w:uiPriority="69"/>
+    <w:lsdException w:name="Dark List" w:uiPriority="70"/>
+    <w:lsdException w:name="Colorful Shading" w:uiPriority="71"/>
+    <w:lsdException w:name="Colorful List" w:uiPriority="72"/>
+    <w:lsdException w:name="Colorful Grid" w:uiPriority="73"/>
+    <w:lsdException w:name="Light Shading Accent 1" w:uiPriority="60"/>
+    <w:lsdException w:name="Light List Accent 1" w:uiPriority="61"/>
+    <w:lsdException w:name="Light Grid Accent 1" w:uiPriority="62"/>
+    <w:lsdException w:name="Medium Shading 1 Accent 1" w:uiPriority="63"/>
+    <w:lsdException w:name="Medium Shading 2 Accent 1" w:uiPriority="64"/>
+    <w:lsdException w:name="Medium List 1 Accent 1" w:uiPriority="65"/>
+    <w:lsdException w:name="Revision" w:semiHidden="1"/>
+    <w:lsdException w:name="List Paragraph" w:uiPriority="34" w:qFormat="1"/>
+    <w:lsdException w:name="Quote" w:uiPriority="29" w:qFormat="1"/>
+    <w:lsdException w:name="Intense Quote" w:uiPriority="30" w:qFormat="1"/>
+    <w:lsdException w:name="Medium List 2 Accent 1" w:uiPriority="66"/>
+    <w:lsdException w:name="Medium Grid 1 Accent 1" w:uiPriority="67"/>
+    <w:lsdException w:name="Medium Grid 2 Accent 1" w:uiPriority="68"/>
+    <w:lsdException w:name="Medium Grid 3 Accent 1" w:uiPriority="69"/>
+    <w:lsdException w:name="Dark List Accent 1" w:uiPriority="70"/>
+    <w:lsdException w:name="Colorful Shading Accent 1" w:uiPriority="71"/>
+    <w:lsdException w:name="Colorful List Accent 1" w:uiPriority="72"/>
+    <w:lsdException w:name="Colorful Grid Accent 1" w:uiPriority="73"/>
+    <w:lsdException w:name="Light Shading Accent 2" w:uiPriority="60"/>
+    <w:lsdException w:name="Light List Accent 2" w:uiPriority="61"/>
+    <w:lsdException w:name="Light Grid Accent 2" w:uiPriority="62"/>
+    <w:lsdException w:name="Medium Shading 1 Accent 2" w:uiPriority="63"/>
+    <w:lsdException w:name="Medium Shading 2 Accent 2" w:uiPriority="64"/>
+    <w:lsdException w:name="Medium List 1 Accent 2" w:uiPriority="65"/>
+    <w:lsdException w:name="Medium List 2 Accent 2" w:uiPriority="66"/>
+    <w:lsdException w:name="Medium Grid 1 Accent 2" w:uiPriority="67"/>
+    <w:lsdException w:name="Medium Grid 2 Accent 2" w:uiPriority="68"/>
+    <w:lsdException w:name="Medium Grid 3 Accent 2" w:uiPriority="69"/>
+    <w:lsdException w:name="Dark List Accent 2" w:uiPriority="70"/>
+    <w:lsdException w:name="Colorful Shading Accent 2" w:uiPriority="71"/>
+    <w:lsdException w:name="Colorful List Accent 2" w:uiPriority="72"/>
+    <w:lsdException w:name="Colorful Grid Accent 2" w:uiPriority="73"/>
+    <w:lsdException w:name="Light Shading Accent 3" w:uiPriority="60"/>
+    <w:lsdException w:name="Light List Accent 3" w:uiPriority="61"/>
+    <w:lsdException w:name="Light Grid Accent 3" w:uiPriority="62"/>
+    <w:lsdException w:name="Medium Shading 1 Accent 3" w:uiPriority="63"/>
+    <w:lsdException w:name="Medium Shading 2 Accent 3" w:uiPriority="64"/>
+    <w:lsdException w:name="Medium List 1 Accent 3" w:uiPriority="65"/>
+    <w:lsdException w:name="Medium List 2 Accent 3" w:uiPriority="66"/>
+    <w:lsdException w:name="Medium Grid 1 Accent 3" w:uiPriority="67"/>
+    <w:lsdException w:name="Medium Grid 2 Accent 3" w:uiPriority="68"/>
+    <w:lsdException w:name="Medium Grid 3 Accent 3" w:uiPriority="69"/>
+    <w:lsdException w:name="Dark List Accent 3" w:uiPriority="70"/>
+    <w:lsdException w:name="Colorful Shading Accent 3" w:uiPriority="71"/>
+    <w:lsdException w:name="Colorful List Accent 3" w:uiPriority="72"/>
+    <w:lsdException w:name="Colorful Grid Accent 3" w:uiPriority="73"/>
+    <w:lsdException w:name="Light Shading Accent 4" w:uiPriority="60"/>
+    <w:lsdException w:name="Light List Accent 4" w:uiPriority="61"/>
+    <w:lsdException w:name="Light Grid Accent 4" w:uiPriority="62"/>
+    <w:lsdException w:name="Medium Shading 1 Accent 4" w:uiPriority="63"/>
+    <w:lsdException w:name="Medium Shading 2 Accent 4" w:uiPriority="64"/>
+    <w:lsdException w:name="Medium List 1 Accent 4" w:uiPriority="65"/>
+    <w:lsdException w:name="Medium List 2 Accent 4" w:uiPriority="66"/>
+    <w:lsdException w:name="Medium Grid 1 Accent 4" w:uiPriority="67"/>
+    <w:lsdException w:name="Medium Grid 2 Accent 4" w:uiPriority="68"/>
+    <w:lsdException w:name="Medium Grid 3 Accent 4" w:uiPriority="69"/>
+    <w:lsdException w:name="Dark List Accent 4" w:uiPriority="70"/>
+    <w:lsdException w:name="Colorful Shading Accent 4" w:uiPriority="71"/>
+    <w:lsdException w:name="Colorful List Accent 4" w:uiPriority="72"/>
+    <w:lsdException w:name="Colorful Grid Accent 4" w:uiPriority="73"/>
+    <w:lsdException w:name="Light Shading Accent 5" w:uiPriority="60"/>
+    <w:lsdException w:name="Light List Accent 5" w:uiPriority="61"/>
+    <w:lsdException w:name="Light Grid Accent 5" w:uiPriority="62"/>
+    <w:lsdException w:name="Medium Shading 1 Accent 5" w:uiPriority="63"/>
+    <w:lsdException w:name="Medium Shading 2 Accent 5" w:uiPriority="64"/>
+    <w:lsdException w:name="Medium List 1 Accent 5" w:uiPriority="65"/>
+    <w:lsdException w:name="Medium List 2 Accent 5" w:uiPriority="66"/>
+    <w:lsdException w:name="Medium Grid 1 Accent 5" w:uiPriority="67"/>
+    <w:lsdException w:name="Medium Grid 2 Accent 5" w:uiPriority="68"/>
+    <w:lsdException w:name="Medium Grid 3 Accent 5" w:uiPriority="69"/>
+    <w:lsdException w:name="Dark List Accent 5" w:uiPriority="70"/>
+    <w:lsdException w:name="Colorful Shading Accent 5" w:uiPriority="71"/>
+    <w:lsdException w:name="Colorful List Accent 5" w:uiPriority="72"/>
+    <w:lsdException w:name="Colorful Grid Accent 5" w:uiPriority="73"/>
+    <w:lsdException w:name="Light Shading Accent 6" w:uiPriority="60"/>
+    <w:lsdException w:name="Light List Accent 6" w:uiPriority="61"/>
+    <w:lsdException w:name="Light Grid Accent 6" w:uiPriority="62"/>
+    <w:lsdException w:name="Medium Shading 1 Accent 6" w:uiPriority="63"/>
+    <w:lsdException w:name="Medium Shading 2 Accent 6" w:uiPriority="64"/>
+    <w:lsdException w:name="Medium List 1 Accent 6" w:uiPriority="65"/>
+    <w:lsdException w:name="Medium List 2 Accent 6" w:uiPriority="66"/>
+    <w:lsdException w:name="Medium Grid 1 Accent 6" w:uiPriority="67"/>
+    <w:lsdException w:name="Medium Grid 2 Accent 6" w:uiPriority="68"/>
+    <w:lsdException w:name="Medium Grid 3 Accent 6" w:uiPriority="69"/>
+    <w:lsdException w:name="Dark List Accent 6" w:uiPriority="70"/>
+    <w:lsdException w:name="Colorful Shading Accent 6" w:uiPriority="71"/>
+    <w:lsdException w:name="Colorful List Accent 6" w:uiPriority="72"/>
+    <w:lsdException w:name="Colorful Grid Accent 6" w:uiPriority="73"/>
+    <w:lsdException w:name="Subtle Emphasis" w:uiPriority="19" w:qFormat="1"/>
+    <w:lsdException w:name="Intense Emphasis" w:uiPriority="21" w:qFormat="1"/>
+    <w:lsdException w:name="Subtle Reference" w:uiPriority="31" w:qFormat="1"/>
+    <w:lsdException w:name="Intense Reference" w:uiPriority="32" w:qFormat="1"/>
+    <w:lsdException w:name="Book Title" w:uiPriority="33" w:qFormat="1"/>
+    <w:lsdException w:name="Bibliography" w:semiHidden="1" w:uiPriority="37" w:unhideWhenUsed="1"/>
+    <w:lsdException w:name="TOC Heading" w:semiHidden="1" w:uiPriority="39" w:unhideWhenUsed="1" w:qFormat="1"/>
+    <w:lsdException w:name="Plain Table 1" w:uiPriority="41"/>
+    <w:lsdException w:name="Plain Table 2" w:uiPriority="42"/>
+    <w:lsdException w:name="Plain Table 3" w:uiPriority="43"/>
+    <w:lsdException w:name="Plain Table 4" w:uiPriority="44"/>
+    <w:lsdException w:name="Plain Table 5" w:uiPriority="45"/>
+    <w:lsdException w:name="Grid Table Light" w:uiPriority="40"/>
+    <w:lsdException w:name="Grid Table 1 Light" w:uiPriority="46"/>
+    <w:lsdException w:name="Grid Table 2" w:uiPriority="47"/>
+    <w:lsdException w:name="Grid Table 3" w:uiPriority="48"/>
+    <w:lsdException w:name="Grid Table 4" w:uiPriority="49"/>
+    <w:lsdException w:name="Grid Table 5 Dark" w:uiPriority="50"/>
+    <w:lsdException w:name="Grid Table 6 Colorful" w:uiPriority="51"/>
+    <w:lsdException w:name="Grid Table 7 Colorful" w:uiPriority="52"/>
+    <w:lsdException w:name="Grid Table 1 Light Accent 1" w:uiPriority="46"/>
+    <w:lsdException w:name="Grid Table 2 Accent 1" w:uiPriority="47"/>
+    <w:lsdException w:name="Grid Table 3 Accent 1" w:uiPriority="48"/>
+    <w:lsdException w:name="Grid Table 4 Accent 1" w:uiPriority="49"/>
+    <w:lsdException w:name="Grid Table 5 Dark Accent 1" w:uiPriority="50"/>
+    <w:lsdException w:name="Grid Table 6 Colorful Accent 1" w:uiPriority="51"/>
+    <w:lsdException w:name="Grid Table 7 Colorful Accent 1" w:uiPriority="52"/>
+    <w:lsdException w:name="Grid Table 1 Light Accent 2" w:uiPriority="46"/>
+    <w:lsdException w:name="Grid Table 2 Accent 2" w:uiPriority="47"/>
+    <w:lsdException w:name="Grid Table 3 Accent 2" w:uiPriority="48"/>
+    <w:lsdException w:name="Grid Table 4 Accent 2" w:uiPriority="49"/>
+    <w:lsdException w:name="Grid Table 5 Dark Accent 2" w:uiPriority="50"/>
+    <w:lsdException w:name="Grid Table 6 Colorful Accent 2" w:uiPriority="51"/>
+    <w:lsdException w:name="Grid Table 7 Colorful Accent 2" w:uiPriority="52"/>
+    <w:lsdException w:name="Grid Table 1 Light Accent 3" w:uiPriority="46"/>
+    <w:lsdException w:name="Grid Table 2 Accent 3" w:uiPriority="47"/>
+    <w:lsdException w:name="Grid Table 3 Accent 3" w:uiPriority="48"/>
+    <w:lsdException w:name="Grid Table 4 Accent 3" w:uiPriority="49"/>
+    <w:lsdException w:name="Grid Table 5 Dark Accent 3" w:uiPriority="50"/>
+    <w:lsdException w:name="Grid Table 6 Colorful Accent 3" w:uiPriority="51"/>
+    <w:lsdException w:name="Grid Table 7 Colorful Accent 3" w:uiPriority="52"/>
+    <w:lsdException w:name="Grid Table 1 Light Accent 4" w:uiPriority="46"/>
+    <w:lsdException w:name="Grid Table 2 Accent 4" w:uiPriority="47"/>
+    <w:lsdException w:name="Grid Table 3 Accent 4" w:uiPriority="48"/>
+    <w:lsdException w:name="Grid Table 4 Accent 4" w:uiPriority="49"/>
+    <w:lsdException w:name="Grid Table 5 Dark Accent 4" w:uiPriority="50"/>
+    <w:lsdException w:name="Grid Table 6 Colorful Accent 4" w:uiPriority="51"/>
+    <w:lsdException w:name="Grid Table 7 Colorful Accent 4" w:uiPriority="52"/>
+    <w:lsdException w:name="Grid Table 1 Light Accent 5" w:uiPriority="46"/>
+    <w:lsdException w:name="Grid Table 2 Accent 5" w:uiPriority="47"/>
+    <w:lsdException w:name="Grid Table 3 Accent 5" w:uiPriority="48"/>
+    <w:lsdException w:name="Grid Table 4 Accent 5" w:uiPriority="49"/>
+    <w:lsdException w:name="Grid Table 5 Dark Accent 5" w:uiPriority="50"/>
+    <w:lsdException w:name="Grid Table 6 Colorful Accent 5" w:uiPriority="51"/>
+    <w:lsdException w:name="Grid Table 7 Colorful Accent 5" w:uiPriority="52"/>
+    <w:lsdException w:name="Grid Table 1 Light Accent 6" w:uiPriority="46"/>
+    <w:lsdException w:name="Grid Table 2 Accent 6" w:uiPriority="47"/>
+    <w:lsdException w:name="Grid Table 3 Accent 6" w:uiPriority="48"/>
+    <w:lsdException w:name="Grid Table 4 Accent 6" w:uiPriority="49"/>
+    <w:lsdException w:name="Grid Table 5 Dark Accent 6" w:uiPriority="50"/>
+    <w:lsdException w:name="Grid Table 6 Colorful Accent 6" w:uiPriority="51"/>
+    <w:lsdException w:name="Grid Table 7 Colorful Accent 6" w:uiPriority="52"/>
+    <w:lsdException w:name="List Table 1 Light" w:uiPriority="46"/>
+    <w:lsdException w:name="List Table 2" w:uiPriority="47"/>
+    <w:lsdException w:name="List Table 3" w:uiPriority="48"/>
+    <w:lsdException w:name="List Table 4" w:uiPriority="49"/>
+    <w:lsdException w:name="List Table 5 Dark" w:uiPriority="50"/>
+    <w:lsdException w:name="List Table 6 Colorful" w:uiPriority="51"/>
+    <w:lsdException w:name="List Table 7 Colorful" w:uiPriority="52"/>
+    <w:lsdException w:name="List Table 1 Light Accent 1" w:uiPriority="46"/>
+    <w:lsdException w:name="List Table 2 Accent 1" w:uiPriority="47"/>
+    <w:lsdException w:name="List Table 3 Accent 1" w:uiPriority="48"/>
+    <w:lsdException w:name="List Table 4 Accent 1" w:uiPriority="49"/>
+    <w:lsdException w:name="List Table 5 Dark Accent 1" w:uiPriority="50"/>
+    <w:lsdException w:name="List Table 6 Colorful Accent 1" w:uiPriority="51"/>
+    <w:lsdException w:name="List Table 7 Colorful Accent 1" w:uiPriority="52"/>
+    <w:lsdException w:name="List Table 1 Light Accent 2" w:uiPriority="46"/>
+    <w:lsdException w:name="List Table 2 Accent 2" w:uiPriority="47"/>
+    <w:lsdException w:name="List Table 3 Accent 2" w:uiPriority="48"/>
+    <w:lsdException w:name="List Table 4 Accent 2" w:uiPriority="49"/>
+    <w:lsdException w:name="List Table 5 Dark Accent 2" w:uiPriority="50"/>
+    <w:lsdException w:name="List Table 6 Colorful Accent 2" w:uiPriority="51"/>
+    <w:lsdException w:name="List Table 7 Colorful Accent 2" w:uiPriority="52"/>
+    <w:lsdException w:name="List Table 1 Light Accent 3" w:uiPriority="46"/>
+    <w:lsdException w:name="List Table 2 Accent 3" w:uiPriority="47"/>
+    <w:lsdException w:name="List Table 3 Accent 3" w:uiPriority="48"/>
+    <w:lsdException w:name="List Table 4 Accent 3" w:uiPriority="49"/>
+    <w:lsdException w:name="List Table 5 Dark Accent 3" w:uiPriority="50"/>
+    <w:lsdException w:name="List Table 6 Colorful Accent 3" w:uiPriority="51"/>
+    <w:lsdException w:name="List Table 7 Colorful Accent 3" w:uiPriority="52"/>
+    <w:lsdException w:name="List Table 1 Light Accent 4" w:uiPriority="46"/>
+    <w:lsdException w:name="List Table 2 Accent 4" w:uiPriority="47"/>
+    <w:lsdException w:name="List Table 3 Accent 4" w:uiPriority="48"/>
+    <w:lsdException w:name="List Table 4 Accent 4" w:uiPriority="49"/>
+    <w:lsdException w:name="List Table 5 Dark Accent 4" w:uiPriority="50"/>
+    <w:lsdException w:name="List Table 6 Colorful Accent 4" w:uiPriority="51"/>
+    <w:lsdException w:name="List Table 7 Colorful Accent 4" w:uiPriority="52"/>
+    <w:lsdException w:name="List Table 1 Light Accent 5" w:uiPriority="46"/>
+    <w:lsdException w:name="List Table 2 Accent 5" w:uiPriority="47"/>
+    <w:lsdException w:name="List Table 3 Accent 5" w:uiPriority="48"/>
+    <w:lsdException w:name="List Table 4 Accent 5" w:uiPriority="49"/>
+    <w:lsdException w:name="List Table 5 Dark Accent 5" w:uiPriority="50"/>
+    <w:lsdException w:name="List Table 6 Colorful Accent 5" w:uiPriority="51"/>
+    <w:lsdException w:name="List Table 7 Colorful Accent 5" w:uiPriority="52"/>
+    <w:lsdException w:name="List Table 1 Light Accent 6" w:uiPriority="46"/>
+    <w:lsdException w:name="List Table 2 Accent 6" w:uiPriority="47"/>
+    <w:lsdException w:name="List Table 3 Accent 6" w:uiPriority="48"/>
+    <w:lsdException w:name="List Table 4 Accent 6" w:uiPriority="49"/>
+    <w:lsdException w:name="List Table 5 Dark Accent 6" w:uiPriority="50"/>
+    <w:lsdException w:name="List Table 6 Colorful Accent 6" w:uiPriority="51"/>
+    <w:lsdException w:name="List Table 7 Colorful Accent 6" w:uiPriority="52"/>
+  </w:latentStyles>
+  <w:style w:type="paragraph" w:default="1" w:styleId="Normal">
+    <w:name w:val="Normal"/>
+    <w:qFormat/>
+    <w:rsid w:val="002C2E0C"/>
+    <w:rPr>
+      <w:rFonts w:cs="Times New Roman"/>
+      <w:sz w:val="3276"/>
+      <w:szCs w:val="3276"/>
+    </w:rPr>
+  </w:style>
+  <w:style w:type="character" w:default="1" w:styleId="DefaultParagraphFont">
+    <w:name w:val="Default Paragraph Font"/>
+    <w:uiPriority w:val="1"/>
+    <w:semiHidden/>
+    <w:unhideWhenUsed/>
+    <w:rsid w:val="002C2E0C"/>
+  </w:style>
+  <w:style w:type="table" w:default="1" w:styleId="TableNormal">
+    <w:name w:val="Normal Table"/>
+    <w:uiPriority w:val="99"/>
+    <w:semiHidden/>
+    <w:unhideWhenUsed/>
+    <w:tblPr>
+      <w:tblInd w:w="0" w:type="dxa"/>
+      <w:tblCellMar>
+        <w:top w:w="0" w:type="dxa"/>
+        <w:left w:w="108" w:type="dxa"/>
+        <w:bottom w:w="0" w:type="dxa"/>
+        <w:right w:w="108" w:type="dxa"/>
+      </w:tblCellMar>
+    </w:tblPr>
+  </w:style>
+  <w:style w:type="numbering" w:default="1" w:styleId="NoList">
+    <w:name w:val="No List"/>
+    <w:uiPriority w:val="99"/>
+    <w:semiHidden/>
+    <w:unhideWhenUsed/>
+  </w:style>
+  <w:style w:type="character" w:styleId="PlaceholderText">
+    <w:name w:val="Placeholder Text"/>
+    <w:basedOn w:val="DefaultParagraphFont"/>
+    <w:uiPriority w:val="99"/>
+    <w:semiHidden/>
+    <w:rsid w:val="002C2E0C"/>
+    <w:rPr>
+      <w:color w:val="808080"/>
+    </w:rPr>
+  </w:style>
+</w:styles>
+</file>
+
+<file path=word/glossary/webSettings.xml><?xml version="1.0" encoding="utf-8"?>
+<w:webSettings xmlns:mc="http://schemas.openxmlformats.org/markup-compatibility/2006" xmlns:r="http://schemas.openxmlformats.org/officeDocument/2006/relationships" xmlns:w="http://schemas.openxmlformats.org/wordprocessingml/2006/main" xmlns:w14="http://schemas.microsoft.com/office/word/2010/wordml" xmlns:w15="http://schemas.microsoft.com/office/word/2012/wordml" mc:Ignorable="w14 w15">
+  <w:optimizeForBrowser/>
+  <w:allowPNG/>
+</w:webSettings>
 </file>
 
 <file path=word/theme/theme1.xml><?xml version="1.0" encoding="utf-8"?>
@@ -3938,7 +4611,7 @@
 </file>
 
 <file path=customXml/itemProps1.xml><?xml version="1.0" encoding="utf-8"?>
-<ds:datastoreItem xmlns:ds="http://schemas.openxmlformats.org/officeDocument/2006/customXml" ds:itemID="{AD160A81-89A1-4471-B48A-9B3C1A1A71EB}">
+<ds:datastoreItem xmlns:ds="http://schemas.openxmlformats.org/officeDocument/2006/customXml" ds:itemID="{BB4FCB10-AA8A-41A2-9EB6-9EB1314C4591}">
   <ds:schemaRefs>
     <ds:schemaRef ds:uri="http://schemas.openxmlformats.org/officeDocument/2006/bibliography"/>
   </ds:schemaRefs>

</xml_diff>